<commit_message>
Update Document, Meeting minutes
</commit_message>
<xml_diff>
--- a/Document/Equipment Management System.docx
+++ b/Document/Equipment Management System.docx
@@ -258,7 +258,39 @@
                 <w:rFonts w:asciiTheme="majorHAnsi" w:hAnsiTheme="majorHAnsi"/>
                 <w:sz w:val="24"/>
               </w:rPr>
-              <w:t>Tran Vinh Quang – SE61078</w:t>
+              <w:t xml:space="preserve">Tran </w:t>
+            </w:r>
+            <w:proofErr w:type="spellStart"/>
+            <w:r>
+              <w:rPr>
+                <w:rFonts w:asciiTheme="majorHAnsi" w:hAnsiTheme="majorHAnsi"/>
+                <w:sz w:val="24"/>
+              </w:rPr>
+              <w:t>Vinh</w:t>
+            </w:r>
+            <w:proofErr w:type="spellEnd"/>
+            <w:r>
+              <w:rPr>
+                <w:rFonts w:asciiTheme="majorHAnsi" w:hAnsiTheme="majorHAnsi"/>
+                <w:sz w:val="24"/>
+              </w:rPr>
+              <w:t xml:space="preserve"> </w:t>
+            </w:r>
+            <w:proofErr w:type="spellStart"/>
+            <w:r>
+              <w:rPr>
+                <w:rFonts w:asciiTheme="majorHAnsi" w:hAnsiTheme="majorHAnsi"/>
+                <w:sz w:val="24"/>
+              </w:rPr>
+              <w:t>Quang</w:t>
+            </w:r>
+            <w:proofErr w:type="spellEnd"/>
+            <w:r>
+              <w:rPr>
+                <w:rFonts w:asciiTheme="majorHAnsi" w:hAnsiTheme="majorHAnsi"/>
+                <w:sz w:val="24"/>
+              </w:rPr>
+              <w:t xml:space="preserve"> – SE61078</w:t>
             </w:r>
           </w:p>
           <w:p>
@@ -328,13 +360,47 @@
                 <w:sz w:val="24"/>
               </w:rPr>
             </w:pPr>
-            <w:r>
-              <w:rPr>
-                <w:rFonts w:asciiTheme="majorHAnsi" w:hAnsiTheme="majorHAnsi"/>
-                <w:sz w:val="24"/>
-              </w:rPr>
-              <w:t>Kieu Trong Khanh</w:t>
-            </w:r>
+            <w:proofErr w:type="spellStart"/>
+            <w:r>
+              <w:rPr>
+                <w:rFonts w:asciiTheme="majorHAnsi" w:hAnsiTheme="majorHAnsi"/>
+                <w:sz w:val="24"/>
+              </w:rPr>
+              <w:t>Kieu</w:t>
+            </w:r>
+            <w:proofErr w:type="spellEnd"/>
+            <w:r>
+              <w:rPr>
+                <w:rFonts w:asciiTheme="majorHAnsi" w:hAnsiTheme="majorHAnsi"/>
+                <w:sz w:val="24"/>
+              </w:rPr>
+              <w:t xml:space="preserve"> </w:t>
+            </w:r>
+            <w:proofErr w:type="spellStart"/>
+            <w:r>
+              <w:rPr>
+                <w:rFonts w:asciiTheme="majorHAnsi" w:hAnsiTheme="majorHAnsi"/>
+                <w:sz w:val="24"/>
+              </w:rPr>
+              <w:t>Trong</w:t>
+            </w:r>
+            <w:proofErr w:type="spellEnd"/>
+            <w:r>
+              <w:rPr>
+                <w:rFonts w:asciiTheme="majorHAnsi" w:hAnsiTheme="majorHAnsi"/>
+                <w:sz w:val="24"/>
+              </w:rPr>
+              <w:t xml:space="preserve"> </w:t>
+            </w:r>
+            <w:proofErr w:type="spellStart"/>
+            <w:r>
+              <w:rPr>
+                <w:rFonts w:asciiTheme="majorHAnsi" w:hAnsiTheme="majorHAnsi"/>
+                <w:sz w:val="24"/>
+              </w:rPr>
+              <w:t>Khanh</w:t>
+            </w:r>
+            <w:proofErr w:type="spellEnd"/>
           </w:p>
         </w:tc>
       </w:tr>
@@ -7018,7 +7084,23 @@
           <w:rFonts w:asciiTheme="majorHAnsi" w:hAnsiTheme="majorHAnsi"/>
           <w:sz w:val="24"/>
         </w:rPr>
-        <w:t>Building the application supports the staff manage the equipment’s classroom. The classroom type is present with position of each equipment. The user can report their damage by checking, then that report is notified to staff. The staff also notify to the reported about fixing.</w:t>
+        <w:t xml:space="preserve">Building the application supports the staff manage the equipment’s classroom. The classroom type is present with position </w:t>
+      </w:r>
+      <w:proofErr w:type="gramStart"/>
+      <w:r>
+        <w:rPr>
+          <w:rFonts w:asciiTheme="majorHAnsi" w:hAnsiTheme="majorHAnsi"/>
+          <w:sz w:val="24"/>
+        </w:rPr>
+        <w:t>of each equipment</w:t>
+      </w:r>
+      <w:proofErr w:type="gramEnd"/>
+      <w:r>
+        <w:rPr>
+          <w:rFonts w:asciiTheme="majorHAnsi" w:hAnsiTheme="majorHAnsi"/>
+          <w:sz w:val="24"/>
+        </w:rPr>
+        <w:t>. The user can report their damage by checking, then that report is notified to staff. The staff also notify to the reported about fixing.</w:t>
       </w:r>
     </w:p>
     <w:p>
@@ -8396,14 +8478,52 @@
                 <w:sz w:val="24"/>
               </w:rPr>
             </w:pPr>
+            <w:proofErr w:type="spellStart"/>
             <w:r>
               <w:rPr>
                 <w:rFonts w:asciiTheme="majorHAnsi" w:hAnsiTheme="majorHAnsi"/>
                 <w:color w:val="auto"/>
                 <w:sz w:val="24"/>
               </w:rPr>
-              <w:t>Kiều Trọng Khánh</w:t>
-            </w:r>
+              <w:t>Kiều</w:t>
+            </w:r>
+            <w:proofErr w:type="spellEnd"/>
+            <w:r>
+              <w:rPr>
+                <w:rFonts w:asciiTheme="majorHAnsi" w:hAnsiTheme="majorHAnsi"/>
+                <w:color w:val="auto"/>
+                <w:sz w:val="24"/>
+              </w:rPr>
+              <w:t xml:space="preserve"> </w:t>
+            </w:r>
+            <w:proofErr w:type="spellStart"/>
+            <w:r>
+              <w:rPr>
+                <w:rFonts w:asciiTheme="majorHAnsi" w:hAnsiTheme="majorHAnsi"/>
+                <w:color w:val="auto"/>
+                <w:sz w:val="24"/>
+              </w:rPr>
+              <w:t>Trọng</w:t>
+            </w:r>
+            <w:proofErr w:type="spellEnd"/>
+            <w:r>
+              <w:rPr>
+                <w:rFonts w:asciiTheme="majorHAnsi" w:hAnsiTheme="majorHAnsi"/>
+                <w:color w:val="auto"/>
+                <w:sz w:val="24"/>
+              </w:rPr>
+              <w:t xml:space="preserve"> </w:t>
+            </w:r>
+            <w:proofErr w:type="spellStart"/>
+            <w:r>
+              <w:rPr>
+                <w:rFonts w:asciiTheme="majorHAnsi" w:hAnsiTheme="majorHAnsi"/>
+                <w:color w:val="auto"/>
+                <w:sz w:val="24"/>
+              </w:rPr>
+              <w:t>Khánh</w:t>
+            </w:r>
+            <w:proofErr w:type="spellEnd"/>
           </w:p>
         </w:tc>
         <w:tc>
@@ -8523,14 +8643,52 @@
                 <w:sz w:val="24"/>
               </w:rPr>
             </w:pPr>
+            <w:proofErr w:type="spellStart"/>
             <w:r>
               <w:rPr>
                 <w:rFonts w:asciiTheme="majorHAnsi" w:hAnsiTheme="majorHAnsi"/>
                 <w:color w:val="auto"/>
                 <w:sz w:val="24"/>
               </w:rPr>
-              <w:t>Trần Vĩnh Quang</w:t>
-            </w:r>
+              <w:t>Trần</w:t>
+            </w:r>
+            <w:proofErr w:type="spellEnd"/>
+            <w:r>
+              <w:rPr>
+                <w:rFonts w:asciiTheme="majorHAnsi" w:hAnsiTheme="majorHAnsi"/>
+                <w:color w:val="auto"/>
+                <w:sz w:val="24"/>
+              </w:rPr>
+              <w:t xml:space="preserve"> </w:t>
+            </w:r>
+            <w:proofErr w:type="spellStart"/>
+            <w:r>
+              <w:rPr>
+                <w:rFonts w:asciiTheme="majorHAnsi" w:hAnsiTheme="majorHAnsi"/>
+                <w:color w:val="auto"/>
+                <w:sz w:val="24"/>
+              </w:rPr>
+              <w:t>Vĩnh</w:t>
+            </w:r>
+            <w:proofErr w:type="spellEnd"/>
+            <w:r>
+              <w:rPr>
+                <w:rFonts w:asciiTheme="majorHAnsi" w:hAnsiTheme="majorHAnsi"/>
+                <w:color w:val="auto"/>
+                <w:sz w:val="24"/>
+              </w:rPr>
+              <w:t xml:space="preserve"> </w:t>
+            </w:r>
+            <w:proofErr w:type="spellStart"/>
+            <w:r>
+              <w:rPr>
+                <w:rFonts w:asciiTheme="majorHAnsi" w:hAnsiTheme="majorHAnsi"/>
+                <w:color w:val="auto"/>
+                <w:sz w:val="24"/>
+              </w:rPr>
+              <w:t>Quang</w:t>
+            </w:r>
+            <w:proofErr w:type="spellEnd"/>
           </w:p>
         </w:tc>
         <w:tc>
@@ -8653,14 +8811,52 @@
                 <w:sz w:val="24"/>
               </w:rPr>
             </w:pPr>
+            <w:proofErr w:type="spellStart"/>
             <w:r>
               <w:rPr>
                 <w:rFonts w:asciiTheme="majorHAnsi" w:hAnsiTheme="majorHAnsi"/>
                 <w:color w:val="auto"/>
                 <w:sz w:val="24"/>
               </w:rPr>
-              <w:t>Tăng Việt Hưng</w:t>
-            </w:r>
+              <w:t>Tăng</w:t>
+            </w:r>
+            <w:proofErr w:type="spellEnd"/>
+            <w:r>
+              <w:rPr>
+                <w:rFonts w:asciiTheme="majorHAnsi" w:hAnsiTheme="majorHAnsi"/>
+                <w:color w:val="auto"/>
+                <w:sz w:val="24"/>
+              </w:rPr>
+              <w:t xml:space="preserve"> </w:t>
+            </w:r>
+            <w:proofErr w:type="spellStart"/>
+            <w:r>
+              <w:rPr>
+                <w:rFonts w:asciiTheme="majorHAnsi" w:hAnsiTheme="majorHAnsi"/>
+                <w:color w:val="auto"/>
+                <w:sz w:val="24"/>
+              </w:rPr>
+              <w:t>Việt</w:t>
+            </w:r>
+            <w:proofErr w:type="spellEnd"/>
+            <w:r>
+              <w:rPr>
+                <w:rFonts w:asciiTheme="majorHAnsi" w:hAnsiTheme="majorHAnsi"/>
+                <w:color w:val="auto"/>
+                <w:sz w:val="24"/>
+              </w:rPr>
+              <w:t xml:space="preserve"> </w:t>
+            </w:r>
+            <w:proofErr w:type="spellStart"/>
+            <w:r>
+              <w:rPr>
+                <w:rFonts w:asciiTheme="majorHAnsi" w:hAnsiTheme="majorHAnsi"/>
+                <w:color w:val="auto"/>
+                <w:sz w:val="24"/>
+              </w:rPr>
+              <w:t>Hưng</w:t>
+            </w:r>
+            <w:proofErr w:type="spellEnd"/>
           </w:p>
         </w:tc>
         <w:tc>
@@ -8780,14 +8976,52 @@
                 <w:sz w:val="24"/>
               </w:rPr>
             </w:pPr>
+            <w:proofErr w:type="spellStart"/>
             <w:r>
               <w:rPr>
                 <w:rFonts w:asciiTheme="majorHAnsi" w:hAnsiTheme="majorHAnsi"/>
                 <w:color w:val="auto"/>
                 <w:sz w:val="24"/>
               </w:rPr>
-              <w:t>Đoàn Nguyễn Minh Chí</w:t>
-            </w:r>
+              <w:t>Đoàn</w:t>
+            </w:r>
+            <w:proofErr w:type="spellEnd"/>
+            <w:r>
+              <w:rPr>
+                <w:rFonts w:asciiTheme="majorHAnsi" w:hAnsiTheme="majorHAnsi"/>
+                <w:color w:val="auto"/>
+                <w:sz w:val="24"/>
+              </w:rPr>
+              <w:t xml:space="preserve"> </w:t>
+            </w:r>
+            <w:proofErr w:type="spellStart"/>
+            <w:r>
+              <w:rPr>
+                <w:rFonts w:asciiTheme="majorHAnsi" w:hAnsiTheme="majorHAnsi"/>
+                <w:color w:val="auto"/>
+                <w:sz w:val="24"/>
+              </w:rPr>
+              <w:t>Nguyễn</w:t>
+            </w:r>
+            <w:proofErr w:type="spellEnd"/>
+            <w:r>
+              <w:rPr>
+                <w:rFonts w:asciiTheme="majorHAnsi" w:hAnsiTheme="majorHAnsi"/>
+                <w:color w:val="auto"/>
+                <w:sz w:val="24"/>
+              </w:rPr>
+              <w:t xml:space="preserve"> Minh </w:t>
+            </w:r>
+            <w:proofErr w:type="spellStart"/>
+            <w:r>
+              <w:rPr>
+                <w:rFonts w:asciiTheme="majorHAnsi" w:hAnsiTheme="majorHAnsi"/>
+                <w:color w:val="auto"/>
+                <w:sz w:val="24"/>
+              </w:rPr>
+              <w:t>Chí</w:t>
+            </w:r>
+            <w:proofErr w:type="spellEnd"/>
           </w:p>
         </w:tc>
         <w:tc>
@@ -9021,9 +9255,17 @@
         <w:rPr>
           <w:rFonts w:asciiTheme="majorHAnsi" w:hAnsiTheme="majorHAnsi"/>
         </w:rPr>
-        <w:t>: Role and Reponsibility</w:t>
+        <w:t xml:space="preserve">: Role and </w:t>
+      </w:r>
+      <w:proofErr w:type="spellStart"/>
+      <w:r>
+        <w:rPr>
+          <w:rFonts w:asciiTheme="majorHAnsi" w:hAnsiTheme="majorHAnsi"/>
+        </w:rPr>
+        <w:t>Reponsibility</w:t>
       </w:r>
       <w:bookmarkEnd w:id="30"/>
+      <w:proofErr w:type="spellEnd"/>
     </w:p>
     <w:p>
       <w:pPr>
@@ -9188,13 +9430,207 @@
         </w:rPr>
         <w:t xml:space="preserve">Vietnamese Name: </w:t>
       </w:r>
-      <w:r>
-        <w:rPr>
-          <w:rFonts w:asciiTheme="majorHAnsi" w:hAnsiTheme="majorHAnsi"/>
-          <w:sz w:val="24"/>
-        </w:rPr>
-        <w:t>Ứng dụng hỗ trợ quản lí trang thiết bị cho các phòng học</w:t>
-      </w:r>
+      <w:proofErr w:type="spellStart"/>
+      <w:r>
+        <w:rPr>
+          <w:rFonts w:asciiTheme="majorHAnsi" w:hAnsiTheme="majorHAnsi"/>
+          <w:sz w:val="24"/>
+        </w:rPr>
+        <w:t>Ứng</w:t>
+      </w:r>
+      <w:proofErr w:type="spellEnd"/>
+      <w:r>
+        <w:rPr>
+          <w:rFonts w:asciiTheme="majorHAnsi" w:hAnsiTheme="majorHAnsi"/>
+          <w:sz w:val="24"/>
+        </w:rPr>
+        <w:t xml:space="preserve"> </w:t>
+      </w:r>
+      <w:proofErr w:type="spellStart"/>
+      <w:r>
+        <w:rPr>
+          <w:rFonts w:asciiTheme="majorHAnsi" w:hAnsiTheme="majorHAnsi"/>
+          <w:sz w:val="24"/>
+        </w:rPr>
+        <w:t>dụng</w:t>
+      </w:r>
+      <w:proofErr w:type="spellEnd"/>
+      <w:r>
+        <w:rPr>
+          <w:rFonts w:asciiTheme="majorHAnsi" w:hAnsiTheme="majorHAnsi"/>
+          <w:sz w:val="24"/>
+        </w:rPr>
+        <w:t xml:space="preserve"> </w:t>
+      </w:r>
+      <w:proofErr w:type="spellStart"/>
+      <w:r>
+        <w:rPr>
+          <w:rFonts w:asciiTheme="majorHAnsi" w:hAnsiTheme="majorHAnsi"/>
+          <w:sz w:val="24"/>
+        </w:rPr>
+        <w:t>hỗ</w:t>
+      </w:r>
+      <w:proofErr w:type="spellEnd"/>
+      <w:r>
+        <w:rPr>
+          <w:rFonts w:asciiTheme="majorHAnsi" w:hAnsiTheme="majorHAnsi"/>
+          <w:sz w:val="24"/>
+        </w:rPr>
+        <w:t xml:space="preserve"> </w:t>
+      </w:r>
+      <w:proofErr w:type="spellStart"/>
+      <w:r>
+        <w:rPr>
+          <w:rFonts w:asciiTheme="majorHAnsi" w:hAnsiTheme="majorHAnsi"/>
+          <w:sz w:val="24"/>
+        </w:rPr>
+        <w:t>trợ</w:t>
+      </w:r>
+      <w:proofErr w:type="spellEnd"/>
+      <w:r>
+        <w:rPr>
+          <w:rFonts w:asciiTheme="majorHAnsi" w:hAnsiTheme="majorHAnsi"/>
+          <w:sz w:val="24"/>
+        </w:rPr>
+        <w:t xml:space="preserve"> </w:t>
+      </w:r>
+      <w:proofErr w:type="spellStart"/>
+      <w:r>
+        <w:rPr>
+          <w:rFonts w:asciiTheme="majorHAnsi" w:hAnsiTheme="majorHAnsi"/>
+          <w:sz w:val="24"/>
+        </w:rPr>
+        <w:t>quản</w:t>
+      </w:r>
+      <w:proofErr w:type="spellEnd"/>
+      <w:r>
+        <w:rPr>
+          <w:rFonts w:asciiTheme="majorHAnsi" w:hAnsiTheme="majorHAnsi"/>
+          <w:sz w:val="24"/>
+        </w:rPr>
+        <w:t xml:space="preserve"> </w:t>
+      </w:r>
+      <w:proofErr w:type="spellStart"/>
+      <w:r>
+        <w:rPr>
+          <w:rFonts w:asciiTheme="majorHAnsi" w:hAnsiTheme="majorHAnsi"/>
+          <w:sz w:val="24"/>
+        </w:rPr>
+        <w:t>lí</w:t>
+      </w:r>
+      <w:proofErr w:type="spellEnd"/>
+      <w:r>
+        <w:rPr>
+          <w:rFonts w:asciiTheme="majorHAnsi" w:hAnsiTheme="majorHAnsi"/>
+          <w:sz w:val="24"/>
+        </w:rPr>
+        <w:t xml:space="preserve"> </w:t>
+      </w:r>
+      <w:proofErr w:type="spellStart"/>
+      <w:r>
+        <w:rPr>
+          <w:rFonts w:asciiTheme="majorHAnsi" w:hAnsiTheme="majorHAnsi"/>
+          <w:sz w:val="24"/>
+        </w:rPr>
+        <w:t>trang</w:t>
+      </w:r>
+      <w:proofErr w:type="spellEnd"/>
+      <w:r>
+        <w:rPr>
+          <w:rFonts w:asciiTheme="majorHAnsi" w:hAnsiTheme="majorHAnsi"/>
+          <w:sz w:val="24"/>
+        </w:rPr>
+        <w:t xml:space="preserve"> </w:t>
+      </w:r>
+      <w:proofErr w:type="spellStart"/>
+      <w:r>
+        <w:rPr>
+          <w:rFonts w:asciiTheme="majorHAnsi" w:hAnsiTheme="majorHAnsi"/>
+          <w:sz w:val="24"/>
+        </w:rPr>
+        <w:t>thiết</w:t>
+      </w:r>
+      <w:proofErr w:type="spellEnd"/>
+      <w:r>
+        <w:rPr>
+          <w:rFonts w:asciiTheme="majorHAnsi" w:hAnsiTheme="majorHAnsi"/>
+          <w:sz w:val="24"/>
+        </w:rPr>
+        <w:t xml:space="preserve"> </w:t>
+      </w:r>
+      <w:proofErr w:type="spellStart"/>
+      <w:r>
+        <w:rPr>
+          <w:rFonts w:asciiTheme="majorHAnsi" w:hAnsiTheme="majorHAnsi"/>
+          <w:sz w:val="24"/>
+        </w:rPr>
+        <w:t>bị</w:t>
+      </w:r>
+      <w:proofErr w:type="spellEnd"/>
+      <w:r>
+        <w:rPr>
+          <w:rFonts w:asciiTheme="majorHAnsi" w:hAnsiTheme="majorHAnsi"/>
+          <w:sz w:val="24"/>
+        </w:rPr>
+        <w:t xml:space="preserve"> </w:t>
+      </w:r>
+      <w:proofErr w:type="spellStart"/>
+      <w:r>
+        <w:rPr>
+          <w:rFonts w:asciiTheme="majorHAnsi" w:hAnsiTheme="majorHAnsi"/>
+          <w:sz w:val="24"/>
+        </w:rPr>
+        <w:t>cho</w:t>
+      </w:r>
+      <w:proofErr w:type="spellEnd"/>
+      <w:r>
+        <w:rPr>
+          <w:rFonts w:asciiTheme="majorHAnsi" w:hAnsiTheme="majorHAnsi"/>
+          <w:sz w:val="24"/>
+        </w:rPr>
+        <w:t xml:space="preserve"> </w:t>
+      </w:r>
+      <w:proofErr w:type="spellStart"/>
+      <w:r>
+        <w:rPr>
+          <w:rFonts w:asciiTheme="majorHAnsi" w:hAnsiTheme="majorHAnsi"/>
+          <w:sz w:val="24"/>
+        </w:rPr>
+        <w:t>các</w:t>
+      </w:r>
+      <w:proofErr w:type="spellEnd"/>
+      <w:r>
+        <w:rPr>
+          <w:rFonts w:asciiTheme="majorHAnsi" w:hAnsiTheme="majorHAnsi"/>
+          <w:sz w:val="24"/>
+        </w:rPr>
+        <w:t xml:space="preserve"> </w:t>
+      </w:r>
+      <w:proofErr w:type="spellStart"/>
+      <w:r>
+        <w:rPr>
+          <w:rFonts w:asciiTheme="majorHAnsi" w:hAnsiTheme="majorHAnsi"/>
+          <w:sz w:val="24"/>
+        </w:rPr>
+        <w:t>phòng</w:t>
+      </w:r>
+      <w:proofErr w:type="spellEnd"/>
+      <w:r>
+        <w:rPr>
+          <w:rFonts w:asciiTheme="majorHAnsi" w:hAnsiTheme="majorHAnsi"/>
+          <w:sz w:val="24"/>
+        </w:rPr>
+        <w:t xml:space="preserve"> </w:t>
+      </w:r>
+      <w:proofErr w:type="spellStart"/>
+      <w:r>
+        <w:rPr>
+          <w:rFonts w:asciiTheme="majorHAnsi" w:hAnsiTheme="majorHAnsi"/>
+          <w:sz w:val="24"/>
+        </w:rPr>
+        <w:t>học</w:t>
+      </w:r>
+      <w:proofErr w:type="spellEnd"/>
     </w:p>
     <w:p>
       <w:pPr>
@@ -9272,7 +9708,25 @@
           <w:sz w:val="24"/>
           <w:szCs w:val="24"/>
         </w:rPr>
-        <w:t>Reporting damaged equipment in classroom is very important. It affect the quality of teaching badly since it caused wasting time. If we can optimize it, the quality of teaching will improve. So the ECRM system will provide the platform where people can reduce reporting damaged equipment time, manage equipment and receive suggestions via web site and mobile application.</w:t>
+        <w:t xml:space="preserve">Reporting damaged equipment in classroom is very important. It </w:t>
+      </w:r>
+      <w:proofErr w:type="gramStart"/>
+      <w:r>
+        <w:rPr>
+          <w:rFonts w:asciiTheme="majorHAnsi" w:hAnsiTheme="majorHAnsi"/>
+          <w:sz w:val="24"/>
+          <w:szCs w:val="24"/>
+        </w:rPr>
+        <w:t>affect</w:t>
+      </w:r>
+      <w:proofErr w:type="gramEnd"/>
+      <w:r>
+        <w:rPr>
+          <w:rFonts w:asciiTheme="majorHAnsi" w:hAnsiTheme="majorHAnsi"/>
+          <w:sz w:val="24"/>
+          <w:szCs w:val="24"/>
+        </w:rPr>
+        <w:t xml:space="preserve"> the quality of teaching badly since it caused wasting time. If we can optimize it, the quality of teaching will improve. So the ECRM system will provide the platform where people can reduce reporting damaged equipment time, manage equipment and receive suggestions via web site and mobile application.</w:t>
       </w:r>
     </w:p>
     <w:p>
@@ -9350,7 +9804,25 @@
           <w:sz w:val="24"/>
           <w:szCs w:val="24"/>
         </w:rPr>
-        <w:t>The ECRM is the system that helps manages equipment in classroom more convenient way. With teacher, they just click (with web app version) or touch (with mobile app version) on the equipment which is damaged and system will notify to the staff immediately. With staff, they can see specific equipment was damaged in which classroom and who reported it. They can also check which classroom is available due to the schedule excel file imported to the system. Staff can read the statistic about equipment in school if they want to.</w:t>
+        <w:t xml:space="preserve">The ECRM is the system that helps manages equipment in classroom more convenient way. With teacher, they just click (with web app version) or touch (with mobile app version) on the equipment which is damaged and system will notify to the staff immediately. With staff, they can see specific equipment was damaged in which classroom and who reported it. They can also check which classroom is available due to the schedule </w:t>
+      </w:r>
+      <w:proofErr w:type="gramStart"/>
+      <w:r>
+        <w:rPr>
+          <w:rFonts w:asciiTheme="majorHAnsi" w:hAnsiTheme="majorHAnsi"/>
+          <w:sz w:val="24"/>
+          <w:szCs w:val="24"/>
+        </w:rPr>
+        <w:t>excel</w:t>
+      </w:r>
+      <w:proofErr w:type="gramEnd"/>
+      <w:r>
+        <w:rPr>
+          <w:rFonts w:asciiTheme="majorHAnsi" w:hAnsiTheme="majorHAnsi"/>
+          <w:sz w:val="24"/>
+          <w:szCs w:val="24"/>
+        </w:rPr>
+        <w:t xml:space="preserve"> file imported to the system. Staff can read the statistic about equipment in school if they want to.</w:t>
       </w:r>
     </w:p>
     <w:p>
@@ -10787,8 +11259,6 @@
               </w:rPr>
               <w:t>Window Server 2012</w:t>
             </w:r>
-            <w:bookmarkStart w:id="51" w:name="_GoBack"/>
-            <w:bookmarkEnd w:id="51"/>
           </w:p>
         </w:tc>
       </w:tr>
@@ -11100,9 +11570,9 @@
           <w:sz w:val="24"/>
         </w:rPr>
       </w:pPr>
-      <w:bookmarkStart w:id="52" w:name="_Toc419192067"/>
-      <w:bookmarkStart w:id="53" w:name="_Toc419231636"/>
-      <w:bookmarkStart w:id="54" w:name="_Toc419828661"/>
+      <w:bookmarkStart w:id="51" w:name="_Toc419192067"/>
+      <w:bookmarkStart w:id="52" w:name="_Toc419231636"/>
+      <w:bookmarkStart w:id="53" w:name="_Toc419828661"/>
       <w:r>
         <w:rPr>
           <w:rFonts w:asciiTheme="majorHAnsi" w:hAnsiTheme="majorHAnsi"/>
@@ -11160,9 +11630,9 @@
         </w:rPr>
         <w:t>: Hardware Requirement for system</w:t>
       </w:r>
+      <w:bookmarkEnd w:id="51"/>
       <w:bookmarkEnd w:id="52"/>
       <w:bookmarkEnd w:id="53"/>
-      <w:bookmarkEnd w:id="54"/>
     </w:p>
     <w:p>
       <w:pPr>
@@ -11180,8 +11650,8 @@
           <w:sz w:val="24"/>
         </w:rPr>
       </w:pPr>
-      <w:bookmarkStart w:id="55" w:name="_Toc419655656"/>
-      <w:bookmarkStart w:id="56" w:name="_Toc419838911"/>
+      <w:bookmarkStart w:id="54" w:name="_Toc419655656"/>
+      <w:bookmarkStart w:id="55" w:name="_Toc419838911"/>
       <w:r>
         <w:rPr>
           <w:rFonts w:asciiTheme="majorHAnsi" w:hAnsiTheme="majorHAnsi"/>
@@ -11190,8 +11660,8 @@
         </w:rPr>
         <w:t>Software requirements</w:t>
       </w:r>
+      <w:bookmarkEnd w:id="54"/>
       <w:bookmarkEnd w:id="55"/>
-      <w:bookmarkEnd w:id="56"/>
     </w:p>
     <w:p>
       <w:pPr>
@@ -11254,12 +11724,21 @@
           <w:sz w:val="24"/>
         </w:rPr>
       </w:pPr>
-      <w:r>
-        <w:rPr>
-          <w:rFonts w:asciiTheme="majorHAnsi" w:hAnsiTheme="majorHAnsi"/>
-          <w:sz w:val="24"/>
-        </w:rPr>
-        <w:t xml:space="preserve">StarUML </w:t>
+      <w:proofErr w:type="spellStart"/>
+      <w:r>
+        <w:rPr>
+          <w:rFonts w:asciiTheme="majorHAnsi" w:hAnsiTheme="majorHAnsi"/>
+          <w:sz w:val="24"/>
+        </w:rPr>
+        <w:t>StarUML</w:t>
+      </w:r>
+      <w:proofErr w:type="spellEnd"/>
+      <w:r>
+        <w:rPr>
+          <w:rFonts w:asciiTheme="majorHAnsi" w:hAnsiTheme="majorHAnsi"/>
+          <w:sz w:val="24"/>
+        </w:rPr>
+        <w:t xml:space="preserve"> </w:t>
       </w:r>
       <w:r>
         <w:rPr>
@@ -11314,26 +11793,51 @@
           <w:sz w:val="24"/>
         </w:rPr>
       </w:pPr>
-      <w:r>
-        <w:rPr>
-          <w:rFonts w:asciiTheme="majorHAnsi" w:hAnsiTheme="majorHAnsi"/>
-          <w:sz w:val="24"/>
-        </w:rPr>
-        <w:t>IntelliJ IDEA 14.0.3</w:t>
-      </w:r>
-      <w:r>
-        <w:rPr>
-          <w:rFonts w:asciiTheme="majorHAnsi" w:hAnsiTheme="majorHAnsi"/>
-          <w:sz w:val="24"/>
-        </w:rPr>
-        <w:t>, JDK 7, Apache Tomcat 7, A</w:t>
-      </w:r>
-      <w:r>
-        <w:rPr>
-          <w:rFonts w:asciiTheme="majorHAnsi" w:hAnsiTheme="majorHAnsi"/>
-          <w:sz w:val="24"/>
-        </w:rPr>
-        <w:t xml:space="preserve">ndroid SDK 14: used to implement web application, web service, </w:t>
+      <w:proofErr w:type="spellStart"/>
+      <w:r>
+        <w:rPr>
+          <w:rFonts w:asciiTheme="majorHAnsi" w:hAnsiTheme="majorHAnsi"/>
+          <w:sz w:val="24"/>
+        </w:rPr>
+        <w:t>IntelliJ</w:t>
+      </w:r>
+      <w:proofErr w:type="spellEnd"/>
+      <w:r>
+        <w:rPr>
+          <w:rFonts w:asciiTheme="majorHAnsi" w:hAnsiTheme="majorHAnsi"/>
+          <w:sz w:val="24"/>
+        </w:rPr>
+        <w:t xml:space="preserve"> IDEA 14.0.3</w:t>
+      </w:r>
+      <w:r>
+        <w:rPr>
+          <w:rFonts w:asciiTheme="majorHAnsi" w:hAnsiTheme="majorHAnsi"/>
+          <w:sz w:val="24"/>
+        </w:rPr>
+        <w:t xml:space="preserve">, JDK 7, Apache Tomcat 7, </w:t>
+      </w:r>
+      <w:proofErr w:type="gramStart"/>
+      <w:r>
+        <w:rPr>
+          <w:rFonts w:asciiTheme="majorHAnsi" w:hAnsiTheme="majorHAnsi"/>
+          <w:sz w:val="24"/>
+        </w:rPr>
+        <w:t>A</w:t>
+      </w:r>
+      <w:r>
+        <w:rPr>
+          <w:rFonts w:asciiTheme="majorHAnsi" w:hAnsiTheme="majorHAnsi"/>
+          <w:sz w:val="24"/>
+        </w:rPr>
+        <w:t>ndroid</w:t>
+      </w:r>
+      <w:proofErr w:type="gramEnd"/>
+      <w:r>
+        <w:rPr>
+          <w:rFonts w:asciiTheme="majorHAnsi" w:hAnsiTheme="majorHAnsi"/>
+          <w:sz w:val="24"/>
+        </w:rPr>
+        <w:t xml:space="preserve"> SDK 14: used to implement web application, web service, </w:t>
       </w:r>
       <w:r>
         <w:rPr>
@@ -11365,12 +11869,37 @@
           <w:sz w:val="24"/>
         </w:rPr>
       </w:pPr>
-      <w:r>
-        <w:rPr>
-          <w:rFonts w:asciiTheme="majorHAnsi" w:hAnsiTheme="majorHAnsi"/>
-          <w:sz w:val="24"/>
-        </w:rPr>
-        <w:t>Github &amp; TortoiseSVN 1.8: used for source control.</w:t>
+      <w:proofErr w:type="spellStart"/>
+      <w:r>
+        <w:rPr>
+          <w:rFonts w:asciiTheme="majorHAnsi" w:hAnsiTheme="majorHAnsi"/>
+          <w:sz w:val="24"/>
+        </w:rPr>
+        <w:t>Github</w:t>
+      </w:r>
+      <w:proofErr w:type="spellEnd"/>
+      <w:r>
+        <w:rPr>
+          <w:rFonts w:asciiTheme="majorHAnsi" w:hAnsiTheme="majorHAnsi"/>
+          <w:sz w:val="24"/>
+        </w:rPr>
+        <w:t xml:space="preserve"> &amp; </w:t>
+      </w:r>
+      <w:proofErr w:type="spellStart"/>
+      <w:r>
+        <w:rPr>
+          <w:rFonts w:asciiTheme="majorHAnsi" w:hAnsiTheme="majorHAnsi"/>
+          <w:sz w:val="24"/>
+        </w:rPr>
+        <w:t>TortoiseSVN</w:t>
+      </w:r>
+      <w:proofErr w:type="spellEnd"/>
+      <w:r>
+        <w:rPr>
+          <w:rFonts w:asciiTheme="majorHAnsi" w:hAnsiTheme="majorHAnsi"/>
+          <w:sz w:val="24"/>
+        </w:rPr>
+        <w:t xml:space="preserve"> 1.8: used for source control.</w:t>
       </w:r>
     </w:p>
     <w:p>
@@ -11390,8 +11919,8 @@
           <w:szCs w:val="32"/>
         </w:rPr>
       </w:pPr>
-      <w:bookmarkStart w:id="57" w:name="_Toc419655657"/>
-      <w:bookmarkStart w:id="58" w:name="_Toc419838912"/>
+      <w:bookmarkStart w:id="56" w:name="_Toc419655657"/>
+      <w:bookmarkStart w:id="57" w:name="_Toc419838912"/>
       <w:r>
         <w:rPr>
           <w:rFonts w:asciiTheme="majorHAnsi" w:hAnsiTheme="majorHAnsi"/>
@@ -11401,8 +11930,8 @@
         </w:rPr>
         <w:t>Project organization</w:t>
       </w:r>
+      <w:bookmarkEnd w:id="56"/>
       <w:bookmarkEnd w:id="57"/>
-      <w:bookmarkEnd w:id="58"/>
     </w:p>
     <w:p>
       <w:pPr>
@@ -11421,8 +11950,8 @@
           <w:szCs w:val="28"/>
         </w:rPr>
       </w:pPr>
-      <w:bookmarkStart w:id="59" w:name="_Toc419655658"/>
-      <w:bookmarkStart w:id="60" w:name="_Toc419838913"/>
+      <w:bookmarkStart w:id="58" w:name="_Toc419655658"/>
+      <w:bookmarkStart w:id="59" w:name="_Toc419838913"/>
       <w:r>
         <w:rPr>
           <w:rFonts w:asciiTheme="majorHAnsi" w:hAnsiTheme="majorHAnsi"/>
@@ -11432,8 +11961,8 @@
         </w:rPr>
         <w:t>Software Process Model</w:t>
       </w:r>
+      <w:bookmarkEnd w:id="58"/>
       <w:bookmarkEnd w:id="59"/>
-      <w:bookmarkEnd w:id="60"/>
     </w:p>
     <w:p>
       <w:pPr>
@@ -11532,8 +12061,8 @@
           <w:sz w:val="24"/>
         </w:rPr>
       </w:pPr>
-      <w:bookmarkStart w:id="61" w:name="_Toc419231635"/>
-      <w:bookmarkStart w:id="62" w:name="_Toc419828743"/>
+      <w:bookmarkStart w:id="60" w:name="_Toc419231635"/>
+      <w:bookmarkStart w:id="61" w:name="_Toc419828743"/>
       <w:r>
         <w:rPr>
           <w:rFonts w:asciiTheme="majorHAnsi" w:hAnsiTheme="majorHAnsi"/>
@@ -11584,8 +12113,8 @@
         </w:rPr>
         <w:t>: Iterative Development Model</w:t>
       </w:r>
+      <w:bookmarkEnd w:id="60"/>
       <w:bookmarkEnd w:id="61"/>
-      <w:bookmarkEnd w:id="62"/>
     </w:p>
     <w:p>
       <w:pPr>
@@ -11669,7 +12198,7 @@
           <w:rFonts w:asciiTheme="majorHAnsi" w:hAnsiTheme="majorHAnsi"/>
           <w:sz w:val="24"/>
         </w:rPr>
-        <w:t>We have 14 weeks to do this project include documenting, developing, testing… so we must make sure about quality of product. To do it, we must make sure about each module, so we choose iterative.</w:t>
+        <w:t>We have 14 weeks for this project. So we can defined this is small project. Iterative model is suitable for this project to approaching the user thinking.</w:t>
       </w:r>
     </w:p>
     <w:p>
@@ -11690,6 +12219,34 @@
           <w:rFonts w:asciiTheme="majorHAnsi" w:hAnsiTheme="majorHAnsi"/>
           <w:sz w:val="24"/>
         </w:rPr>
+        <w:t>This project does not exist, so we must take the survey to customer to know</w:t>
+      </w:r>
+      <w:r>
+        <w:rPr>
+          <w:rFonts w:asciiTheme="majorHAnsi" w:hAnsiTheme="majorHAnsi"/>
+          <w:sz w:val="24"/>
+        </w:rPr>
+        <w:t xml:space="preserve"> the equipment management in each school.</w:t>
+      </w:r>
+    </w:p>
+    <w:p>
+      <w:pPr>
+        <w:pStyle w:val="ListParagraph"/>
+        <w:numPr>
+          <w:ilvl w:val="0"/>
+          <w:numId w:val="32"/>
+        </w:numPr>
+        <w:jc w:val="both"/>
+        <w:rPr>
+          <w:rFonts w:asciiTheme="majorHAnsi" w:hAnsiTheme="majorHAnsi"/>
+          <w:sz w:val="24"/>
+        </w:rPr>
+      </w:pPr>
+      <w:r>
+        <w:rPr>
+          <w:rFonts w:asciiTheme="majorHAnsi" w:hAnsiTheme="majorHAnsi"/>
+          <w:sz w:val="24"/>
+        </w:rPr>
         <w:t xml:space="preserve">In each phase, </w:t>
       </w:r>
       <w:r>
@@ -11706,6 +12263,29 @@
         </w:rPr>
         <w:t xml:space="preserve"> for their function. This will make the result better.</w:t>
       </w:r>
+    </w:p>
+    <w:p>
+      <w:pPr>
+        <w:pStyle w:val="ListParagraph"/>
+        <w:numPr>
+          <w:ilvl w:val="0"/>
+          <w:numId w:val="32"/>
+        </w:numPr>
+        <w:jc w:val="both"/>
+        <w:rPr>
+          <w:rFonts w:asciiTheme="majorHAnsi" w:hAnsiTheme="majorHAnsi"/>
+          <w:sz w:val="24"/>
+        </w:rPr>
+      </w:pPr>
+      <w:r>
+        <w:rPr>
+          <w:rFonts w:asciiTheme="majorHAnsi" w:hAnsiTheme="majorHAnsi"/>
+          <w:sz w:val="24"/>
+        </w:rPr>
+        <w:t>The requirement can change after each survey.</w:t>
+      </w:r>
+      <w:bookmarkStart w:id="62" w:name="_GoBack"/>
+      <w:bookmarkEnd w:id="62"/>
     </w:p>
     <w:p>
       <w:pPr>
@@ -11904,14 +12484,52 @@
                 <w:szCs w:val="28"/>
               </w:rPr>
             </w:pPr>
-            <w:r>
-              <w:rPr>
-                <w:rFonts w:asciiTheme="majorHAnsi" w:hAnsiTheme="majorHAnsi"/>
-                <w:sz w:val="24"/>
-                <w:szCs w:val="28"/>
-              </w:rPr>
-              <w:t>Kieu Trong Khanh</w:t>
-            </w:r>
+            <w:proofErr w:type="spellStart"/>
+            <w:r>
+              <w:rPr>
+                <w:rFonts w:asciiTheme="majorHAnsi" w:hAnsiTheme="majorHAnsi"/>
+                <w:sz w:val="24"/>
+                <w:szCs w:val="28"/>
+              </w:rPr>
+              <w:t>Kieu</w:t>
+            </w:r>
+            <w:proofErr w:type="spellEnd"/>
+            <w:r>
+              <w:rPr>
+                <w:rFonts w:asciiTheme="majorHAnsi" w:hAnsiTheme="majorHAnsi"/>
+                <w:sz w:val="24"/>
+                <w:szCs w:val="28"/>
+              </w:rPr>
+              <w:t xml:space="preserve"> </w:t>
+            </w:r>
+            <w:proofErr w:type="spellStart"/>
+            <w:r>
+              <w:rPr>
+                <w:rFonts w:asciiTheme="majorHAnsi" w:hAnsiTheme="majorHAnsi"/>
+                <w:sz w:val="24"/>
+                <w:szCs w:val="28"/>
+              </w:rPr>
+              <w:t>Trong</w:t>
+            </w:r>
+            <w:proofErr w:type="spellEnd"/>
+            <w:r>
+              <w:rPr>
+                <w:rFonts w:asciiTheme="majorHAnsi" w:hAnsiTheme="majorHAnsi"/>
+                <w:sz w:val="24"/>
+                <w:szCs w:val="28"/>
+              </w:rPr>
+              <w:t xml:space="preserve"> </w:t>
+            </w:r>
+            <w:proofErr w:type="spellStart"/>
+            <w:r>
+              <w:rPr>
+                <w:rFonts w:asciiTheme="majorHAnsi" w:hAnsiTheme="majorHAnsi"/>
+                <w:sz w:val="24"/>
+                <w:szCs w:val="28"/>
+              </w:rPr>
+              <w:t>Khanh</w:t>
+            </w:r>
+            <w:proofErr w:type="spellEnd"/>
           </w:p>
         </w:tc>
         <w:tc>
@@ -12065,8 +12683,36 @@
                 <w:sz w:val="24"/>
                 <w:szCs w:val="28"/>
               </w:rPr>
-              <w:t>Tran Vinh Quang</w:t>
-            </w:r>
+              <w:t xml:space="preserve">Tran </w:t>
+            </w:r>
+            <w:proofErr w:type="spellStart"/>
+            <w:r>
+              <w:rPr>
+                <w:rFonts w:asciiTheme="majorHAnsi" w:hAnsiTheme="majorHAnsi"/>
+                <w:sz w:val="24"/>
+                <w:szCs w:val="28"/>
+              </w:rPr>
+              <w:t>Vinh</w:t>
+            </w:r>
+            <w:proofErr w:type="spellEnd"/>
+            <w:r>
+              <w:rPr>
+                <w:rFonts w:asciiTheme="majorHAnsi" w:hAnsiTheme="majorHAnsi"/>
+                <w:sz w:val="24"/>
+                <w:szCs w:val="28"/>
+              </w:rPr>
+              <w:t xml:space="preserve"> </w:t>
+            </w:r>
+            <w:proofErr w:type="spellStart"/>
+            <w:r>
+              <w:rPr>
+                <w:rFonts w:asciiTheme="majorHAnsi" w:hAnsiTheme="majorHAnsi"/>
+                <w:sz w:val="24"/>
+                <w:szCs w:val="28"/>
+              </w:rPr>
+              <w:t>Quang</w:t>
+            </w:r>
+            <w:proofErr w:type="spellEnd"/>
           </w:p>
         </w:tc>
         <w:tc>
@@ -12921,7 +13567,44 @@
           <w:sz w:val="24"/>
           <w:szCs w:val="28"/>
         </w:rPr>
-        <w:t>Front-end: HTML 5, Bootstrap, CSS3, Javascript, jQuery.</w:t>
+        <w:lastRenderedPageBreak/>
+        <w:t xml:space="preserve">Front-end: HTML 5, Bootstrap, CSS3, </w:t>
+      </w:r>
+      <w:proofErr w:type="spellStart"/>
+      <w:r>
+        <w:rPr>
+          <w:rFonts w:asciiTheme="majorHAnsi" w:hAnsiTheme="majorHAnsi"/>
+          <w:sz w:val="24"/>
+          <w:szCs w:val="28"/>
+        </w:rPr>
+        <w:t>Javascript</w:t>
+      </w:r>
+      <w:proofErr w:type="spellEnd"/>
+      <w:r>
+        <w:rPr>
+          <w:rFonts w:asciiTheme="majorHAnsi" w:hAnsiTheme="majorHAnsi"/>
+          <w:sz w:val="24"/>
+          <w:szCs w:val="28"/>
+        </w:rPr>
+        <w:t xml:space="preserve">, </w:t>
+      </w:r>
+      <w:proofErr w:type="spellStart"/>
+      <w:r>
+        <w:rPr>
+          <w:rFonts w:asciiTheme="majorHAnsi" w:hAnsiTheme="majorHAnsi"/>
+          <w:sz w:val="24"/>
+          <w:szCs w:val="28"/>
+        </w:rPr>
+        <w:t>jQuery</w:t>
+      </w:r>
+      <w:proofErr w:type="spellEnd"/>
+      <w:r>
+        <w:rPr>
+          <w:rFonts w:asciiTheme="majorHAnsi" w:hAnsiTheme="majorHAnsi"/>
+          <w:sz w:val="24"/>
+          <w:szCs w:val="28"/>
+        </w:rPr>
+        <w:t>.</w:t>
       </w:r>
     </w:p>
     <w:p>
@@ -12945,7 +13628,25 @@
           <w:sz w:val="24"/>
           <w:szCs w:val="28"/>
         </w:rPr>
-        <w:t>Back-end: RESTful Web service, Spring MVC, Hibernate,</w:t>
+        <w:t xml:space="preserve">Back-end: </w:t>
+      </w:r>
+      <w:proofErr w:type="spellStart"/>
+      <w:r>
+        <w:rPr>
+          <w:rFonts w:asciiTheme="majorHAnsi" w:hAnsiTheme="majorHAnsi"/>
+          <w:sz w:val="24"/>
+          <w:szCs w:val="28"/>
+        </w:rPr>
+        <w:t>RESTful</w:t>
+      </w:r>
+      <w:proofErr w:type="spellEnd"/>
+      <w:r>
+        <w:rPr>
+          <w:rFonts w:asciiTheme="majorHAnsi" w:hAnsiTheme="majorHAnsi"/>
+          <w:sz w:val="24"/>
+          <w:szCs w:val="28"/>
+        </w:rPr>
+        <w:t xml:space="preserve"> Web service, Spring MVC, Hibernate,</w:t>
       </w:r>
     </w:p>
     <w:p>
@@ -12969,7 +13670,6 @@
           <w:sz w:val="24"/>
           <w:szCs w:val="28"/>
         </w:rPr>
-        <w:lastRenderedPageBreak/>
         <w:t>Web-server: Apache Tomcat 7.0.</w:t>
       </w:r>
     </w:p>
@@ -13931,7 +14631,25 @@
                 <w:sz w:val="24"/>
                 <w:szCs w:val="28"/>
               </w:rPr>
-              <w:t>Support to check life time,… of equipment.</w:t>
+              <w:t>Support to check life time</w:t>
+            </w:r>
+            <w:proofErr w:type="gramStart"/>
+            <w:r>
+              <w:rPr>
+                <w:rFonts w:asciiTheme="majorHAnsi" w:hAnsiTheme="majorHAnsi"/>
+                <w:sz w:val="24"/>
+                <w:szCs w:val="28"/>
+              </w:rPr>
+              <w:t>,…</w:t>
+            </w:r>
+            <w:proofErr w:type="gramEnd"/>
+            <w:r>
+              <w:rPr>
+                <w:rFonts w:asciiTheme="majorHAnsi" w:hAnsiTheme="majorHAnsi"/>
+                <w:sz w:val="24"/>
+                <w:szCs w:val="28"/>
+              </w:rPr>
+              <w:t xml:space="preserve"> of equipment.</w:t>
             </w:r>
           </w:p>
         </w:tc>
@@ -14187,7 +14905,16 @@
                 <w:sz w:val="24"/>
                 <w:szCs w:val="28"/>
               </w:rPr>
-              <w:t>Support user to notify about damaged equipment.</w:t>
+              <w:t xml:space="preserve">Support user to notify about damaged </w:t>
+            </w:r>
+            <w:r>
+              <w:rPr>
+                <w:rFonts w:asciiTheme="majorHAnsi" w:hAnsiTheme="majorHAnsi"/>
+                <w:sz w:val="24"/>
+                <w:szCs w:val="28"/>
+              </w:rPr>
+              <w:lastRenderedPageBreak/>
+              <w:t>equipment.</w:t>
             </w:r>
           </w:p>
           <w:p>
@@ -14213,16 +14940,7 @@
                 <w:sz w:val="24"/>
                 <w:szCs w:val="28"/>
               </w:rPr>
-              <w:t xml:space="preserve">Support staff to </w:t>
-            </w:r>
-            <w:r>
-              <w:rPr>
-                <w:rFonts w:asciiTheme="majorHAnsi" w:hAnsiTheme="majorHAnsi"/>
-                <w:sz w:val="24"/>
-                <w:szCs w:val="28"/>
-              </w:rPr>
-              <w:lastRenderedPageBreak/>
-              <w:t>notify about fixing.</w:t>
+              <w:t>Support staff to notify about fixing.</w:t>
             </w:r>
           </w:p>
         </w:tc>
@@ -14280,16 +14998,8 @@
                 <w:sz w:val="24"/>
                 <w:szCs w:val="28"/>
               </w:rPr>
-              <w:t xml:space="preserve">Related document (SRS, SDD, </w:t>
-            </w:r>
-            <w:r>
-              <w:rPr>
-                <w:rFonts w:asciiTheme="majorHAnsi" w:hAnsiTheme="majorHAnsi"/>
-                <w:sz w:val="24"/>
-                <w:szCs w:val="28"/>
-              </w:rPr>
               <w:lastRenderedPageBreak/>
-              <w:t>User Guide…)</w:t>
+              <w:t>Related document (SRS, SDD, User Guide…)</w:t>
             </w:r>
           </w:p>
         </w:tc>
@@ -14329,7 +15039,16 @@
                 <w:sz w:val="24"/>
                 <w:szCs w:val="28"/>
               </w:rPr>
-              <w:t>Dependence on “Manage Classroom”, “Manage Equipment”</w:t>
+              <w:t xml:space="preserve">Dependence on “Manage Classroom”, </w:t>
+            </w:r>
+            <w:r>
+              <w:rPr>
+                <w:rFonts w:asciiTheme="majorHAnsi" w:hAnsiTheme="majorHAnsi"/>
+                <w:sz w:val="24"/>
+                <w:szCs w:val="28"/>
+              </w:rPr>
+              <w:lastRenderedPageBreak/>
+              <w:t>“Manage Equipment”</w:t>
             </w:r>
           </w:p>
         </w:tc>
@@ -14360,6 +15079,7 @@
                 <w:sz w:val="24"/>
                 <w:szCs w:val="28"/>
               </w:rPr>
+              <w:lastRenderedPageBreak/>
               <w:t>Lack of experience.</w:t>
             </w:r>
           </w:p>
@@ -14386,7 +15106,16 @@
                 <w:sz w:val="24"/>
                 <w:szCs w:val="28"/>
               </w:rPr>
-              <w:t>Technology is difficult.</w:t>
+              <w:t xml:space="preserve">Technology </w:t>
+            </w:r>
+            <w:r>
+              <w:rPr>
+                <w:rFonts w:asciiTheme="majorHAnsi" w:hAnsiTheme="majorHAnsi"/>
+                <w:sz w:val="24"/>
+                <w:szCs w:val="28"/>
+              </w:rPr>
+              <w:lastRenderedPageBreak/>
+              <w:t>is difficult.</w:t>
             </w:r>
           </w:p>
           <w:p>
@@ -14412,16 +15141,7 @@
                 <w:sz w:val="24"/>
                 <w:szCs w:val="28"/>
               </w:rPr>
-              <w:t xml:space="preserve">Not have a </w:t>
-            </w:r>
-            <w:r>
-              <w:rPr>
-                <w:rFonts w:asciiTheme="majorHAnsi" w:hAnsiTheme="majorHAnsi"/>
-                <w:sz w:val="24"/>
-                <w:szCs w:val="28"/>
-              </w:rPr>
-              <w:lastRenderedPageBreak/>
-              <w:t>clear understanding about business process.</w:t>
+              <w:t>Not have a clear understanding about business process.</w:t>
             </w:r>
           </w:p>
         </w:tc>
@@ -15247,6 +15967,7 @@
                 <w:szCs w:val="28"/>
               </w:rPr>
             </w:pPr>
+            <w:proofErr w:type="spellStart"/>
             <w:r>
               <w:rPr>
                 <w:rFonts w:asciiTheme="majorHAnsi" w:hAnsiTheme="majorHAnsi"/>
@@ -15255,6 +15976,7 @@
               </w:rPr>
               <w:t>QuangTV</w:t>
             </w:r>
+            <w:proofErr w:type="spellEnd"/>
           </w:p>
         </w:tc>
       </w:tr>
@@ -15360,14 +16082,52 @@
                 <w:szCs w:val="28"/>
               </w:rPr>
             </w:pPr>
-            <w:r>
-              <w:rPr>
-                <w:rFonts w:asciiTheme="majorHAnsi" w:hAnsiTheme="majorHAnsi"/>
-                <w:sz w:val="24"/>
-                <w:szCs w:val="28"/>
-              </w:rPr>
-              <w:t>QuangTV, HungTV, ChiDNM</w:t>
-            </w:r>
+            <w:proofErr w:type="spellStart"/>
+            <w:r>
+              <w:rPr>
+                <w:rFonts w:asciiTheme="majorHAnsi" w:hAnsiTheme="majorHAnsi"/>
+                <w:sz w:val="24"/>
+                <w:szCs w:val="28"/>
+              </w:rPr>
+              <w:t>QuangTV</w:t>
+            </w:r>
+            <w:proofErr w:type="spellEnd"/>
+            <w:r>
+              <w:rPr>
+                <w:rFonts w:asciiTheme="majorHAnsi" w:hAnsiTheme="majorHAnsi"/>
+                <w:sz w:val="24"/>
+                <w:szCs w:val="28"/>
+              </w:rPr>
+              <w:t xml:space="preserve">, </w:t>
+            </w:r>
+            <w:proofErr w:type="spellStart"/>
+            <w:r>
+              <w:rPr>
+                <w:rFonts w:asciiTheme="majorHAnsi" w:hAnsiTheme="majorHAnsi"/>
+                <w:sz w:val="24"/>
+                <w:szCs w:val="28"/>
+              </w:rPr>
+              <w:t>HungTV</w:t>
+            </w:r>
+            <w:proofErr w:type="spellEnd"/>
+            <w:r>
+              <w:rPr>
+                <w:rFonts w:asciiTheme="majorHAnsi" w:hAnsiTheme="majorHAnsi"/>
+                <w:sz w:val="24"/>
+                <w:szCs w:val="28"/>
+              </w:rPr>
+              <w:t xml:space="preserve">, </w:t>
+            </w:r>
+            <w:proofErr w:type="spellStart"/>
+            <w:r>
+              <w:rPr>
+                <w:rFonts w:asciiTheme="majorHAnsi" w:hAnsiTheme="majorHAnsi"/>
+                <w:sz w:val="24"/>
+                <w:szCs w:val="28"/>
+              </w:rPr>
+              <w:t>ChiDNM</w:t>
+            </w:r>
+            <w:proofErr w:type="spellEnd"/>
           </w:p>
         </w:tc>
       </w:tr>
@@ -15527,14 +16287,52 @@
                 <w:szCs w:val="28"/>
               </w:rPr>
             </w:pPr>
-            <w:r>
-              <w:rPr>
-                <w:rFonts w:asciiTheme="majorHAnsi" w:hAnsiTheme="majorHAnsi"/>
-                <w:sz w:val="24"/>
-                <w:szCs w:val="28"/>
-              </w:rPr>
-              <w:t>QuangTV, HungTV, ChiDNM</w:t>
-            </w:r>
+            <w:proofErr w:type="spellStart"/>
+            <w:r>
+              <w:rPr>
+                <w:rFonts w:asciiTheme="majorHAnsi" w:hAnsiTheme="majorHAnsi"/>
+                <w:sz w:val="24"/>
+                <w:szCs w:val="28"/>
+              </w:rPr>
+              <w:t>QuangTV</w:t>
+            </w:r>
+            <w:proofErr w:type="spellEnd"/>
+            <w:r>
+              <w:rPr>
+                <w:rFonts w:asciiTheme="majorHAnsi" w:hAnsiTheme="majorHAnsi"/>
+                <w:sz w:val="24"/>
+                <w:szCs w:val="28"/>
+              </w:rPr>
+              <w:t xml:space="preserve">, </w:t>
+            </w:r>
+            <w:proofErr w:type="spellStart"/>
+            <w:r>
+              <w:rPr>
+                <w:rFonts w:asciiTheme="majorHAnsi" w:hAnsiTheme="majorHAnsi"/>
+                <w:sz w:val="24"/>
+                <w:szCs w:val="28"/>
+              </w:rPr>
+              <w:t>HungTV</w:t>
+            </w:r>
+            <w:proofErr w:type="spellEnd"/>
+            <w:r>
+              <w:rPr>
+                <w:rFonts w:asciiTheme="majorHAnsi" w:hAnsiTheme="majorHAnsi"/>
+                <w:sz w:val="24"/>
+                <w:szCs w:val="28"/>
+              </w:rPr>
+              <w:t xml:space="preserve">, </w:t>
+            </w:r>
+            <w:proofErr w:type="spellStart"/>
+            <w:r>
+              <w:rPr>
+                <w:rFonts w:asciiTheme="majorHAnsi" w:hAnsiTheme="majorHAnsi"/>
+                <w:sz w:val="24"/>
+                <w:szCs w:val="28"/>
+              </w:rPr>
+              <w:t>ChiDNM</w:t>
+            </w:r>
+            <w:proofErr w:type="spellEnd"/>
           </w:p>
         </w:tc>
       </w:tr>
@@ -15613,14 +16411,52 @@
                 <w:szCs w:val="28"/>
               </w:rPr>
             </w:pPr>
-            <w:r>
-              <w:rPr>
-                <w:rFonts w:asciiTheme="majorHAnsi" w:hAnsiTheme="majorHAnsi"/>
-                <w:sz w:val="24"/>
-                <w:szCs w:val="28"/>
-              </w:rPr>
-              <w:t>QuangTV, HungTV, ChiDNM</w:t>
-            </w:r>
+            <w:proofErr w:type="spellStart"/>
+            <w:r>
+              <w:rPr>
+                <w:rFonts w:asciiTheme="majorHAnsi" w:hAnsiTheme="majorHAnsi"/>
+                <w:sz w:val="24"/>
+                <w:szCs w:val="28"/>
+              </w:rPr>
+              <w:t>QuangTV</w:t>
+            </w:r>
+            <w:proofErr w:type="spellEnd"/>
+            <w:r>
+              <w:rPr>
+                <w:rFonts w:asciiTheme="majorHAnsi" w:hAnsiTheme="majorHAnsi"/>
+                <w:sz w:val="24"/>
+                <w:szCs w:val="28"/>
+              </w:rPr>
+              <w:t xml:space="preserve">, </w:t>
+            </w:r>
+            <w:proofErr w:type="spellStart"/>
+            <w:r>
+              <w:rPr>
+                <w:rFonts w:asciiTheme="majorHAnsi" w:hAnsiTheme="majorHAnsi"/>
+                <w:sz w:val="24"/>
+                <w:szCs w:val="28"/>
+              </w:rPr>
+              <w:t>HungTV</w:t>
+            </w:r>
+            <w:proofErr w:type="spellEnd"/>
+            <w:r>
+              <w:rPr>
+                <w:rFonts w:asciiTheme="majorHAnsi" w:hAnsiTheme="majorHAnsi"/>
+                <w:sz w:val="24"/>
+                <w:szCs w:val="28"/>
+              </w:rPr>
+              <w:t xml:space="preserve">, </w:t>
+            </w:r>
+            <w:proofErr w:type="spellStart"/>
+            <w:r>
+              <w:rPr>
+                <w:rFonts w:asciiTheme="majorHAnsi" w:hAnsiTheme="majorHAnsi"/>
+                <w:sz w:val="24"/>
+                <w:szCs w:val="28"/>
+              </w:rPr>
+              <w:t>ChiDNM</w:t>
+            </w:r>
+            <w:proofErr w:type="spellEnd"/>
           </w:p>
         </w:tc>
       </w:tr>
@@ -15726,14 +16562,52 @@
                 <w:szCs w:val="28"/>
               </w:rPr>
             </w:pPr>
-            <w:r>
-              <w:rPr>
-                <w:rFonts w:asciiTheme="majorHAnsi" w:hAnsiTheme="majorHAnsi"/>
-                <w:sz w:val="24"/>
-                <w:szCs w:val="28"/>
-              </w:rPr>
-              <w:t>QuangTV, HungTV, ChiDNM</w:t>
-            </w:r>
+            <w:proofErr w:type="spellStart"/>
+            <w:r>
+              <w:rPr>
+                <w:rFonts w:asciiTheme="majorHAnsi" w:hAnsiTheme="majorHAnsi"/>
+                <w:sz w:val="24"/>
+                <w:szCs w:val="28"/>
+              </w:rPr>
+              <w:t>QuangTV</w:t>
+            </w:r>
+            <w:proofErr w:type="spellEnd"/>
+            <w:r>
+              <w:rPr>
+                <w:rFonts w:asciiTheme="majorHAnsi" w:hAnsiTheme="majorHAnsi"/>
+                <w:sz w:val="24"/>
+                <w:szCs w:val="28"/>
+              </w:rPr>
+              <w:t xml:space="preserve">, </w:t>
+            </w:r>
+            <w:proofErr w:type="spellStart"/>
+            <w:r>
+              <w:rPr>
+                <w:rFonts w:asciiTheme="majorHAnsi" w:hAnsiTheme="majorHAnsi"/>
+                <w:sz w:val="24"/>
+                <w:szCs w:val="28"/>
+              </w:rPr>
+              <w:t>HungTV</w:t>
+            </w:r>
+            <w:proofErr w:type="spellEnd"/>
+            <w:r>
+              <w:rPr>
+                <w:rFonts w:asciiTheme="majorHAnsi" w:hAnsiTheme="majorHAnsi"/>
+                <w:sz w:val="24"/>
+                <w:szCs w:val="28"/>
+              </w:rPr>
+              <w:t xml:space="preserve">, </w:t>
+            </w:r>
+            <w:proofErr w:type="spellStart"/>
+            <w:r>
+              <w:rPr>
+                <w:rFonts w:asciiTheme="majorHAnsi" w:hAnsiTheme="majorHAnsi"/>
+                <w:sz w:val="24"/>
+                <w:szCs w:val="28"/>
+              </w:rPr>
+              <w:t>ChiDNM</w:t>
+            </w:r>
+            <w:proofErr w:type="spellEnd"/>
           </w:p>
         </w:tc>
       </w:tr>
@@ -15761,6 +16635,7 @@
                 <w:sz w:val="24"/>
                 <w:szCs w:val="28"/>
               </w:rPr>
+              <w:lastRenderedPageBreak/>
               <w:t>Testing</w:t>
             </w:r>
           </w:p>
@@ -15847,7 +16722,6 @@
                 <w:sz w:val="24"/>
                 <w:szCs w:val="28"/>
               </w:rPr>
-              <w:lastRenderedPageBreak/>
               <w:t>Create testing document</w:t>
             </w:r>
           </w:p>
@@ -15867,15 +16741,52 @@
                 <w:szCs w:val="28"/>
               </w:rPr>
             </w:pPr>
-            <w:r>
-              <w:rPr>
-                <w:rFonts w:asciiTheme="majorHAnsi" w:hAnsiTheme="majorHAnsi"/>
-                <w:sz w:val="24"/>
-                <w:szCs w:val="28"/>
-              </w:rPr>
-              <w:lastRenderedPageBreak/>
-              <w:t>QuangTV, HungTV, ChiDNM</w:t>
-            </w:r>
+            <w:proofErr w:type="spellStart"/>
+            <w:r>
+              <w:rPr>
+                <w:rFonts w:asciiTheme="majorHAnsi" w:hAnsiTheme="majorHAnsi"/>
+                <w:sz w:val="24"/>
+                <w:szCs w:val="28"/>
+              </w:rPr>
+              <w:t>QuangTV</w:t>
+            </w:r>
+            <w:proofErr w:type="spellEnd"/>
+            <w:r>
+              <w:rPr>
+                <w:rFonts w:asciiTheme="majorHAnsi" w:hAnsiTheme="majorHAnsi"/>
+                <w:sz w:val="24"/>
+                <w:szCs w:val="28"/>
+              </w:rPr>
+              <w:t xml:space="preserve">, </w:t>
+            </w:r>
+            <w:proofErr w:type="spellStart"/>
+            <w:r>
+              <w:rPr>
+                <w:rFonts w:asciiTheme="majorHAnsi" w:hAnsiTheme="majorHAnsi"/>
+                <w:sz w:val="24"/>
+                <w:szCs w:val="28"/>
+              </w:rPr>
+              <w:t>HungTV</w:t>
+            </w:r>
+            <w:proofErr w:type="spellEnd"/>
+            <w:r>
+              <w:rPr>
+                <w:rFonts w:asciiTheme="majorHAnsi" w:hAnsiTheme="majorHAnsi"/>
+                <w:sz w:val="24"/>
+                <w:szCs w:val="28"/>
+              </w:rPr>
+              <w:t xml:space="preserve">, </w:t>
+            </w:r>
+            <w:proofErr w:type="spellStart"/>
+            <w:r>
+              <w:rPr>
+                <w:rFonts w:asciiTheme="majorHAnsi" w:hAnsiTheme="majorHAnsi"/>
+                <w:sz w:val="24"/>
+                <w:szCs w:val="28"/>
+              </w:rPr>
+              <w:t>ChiDNM</w:t>
+            </w:r>
+            <w:proofErr w:type="spellEnd"/>
           </w:p>
         </w:tc>
       </w:tr>
@@ -15903,7 +16814,6 @@
                 <w:sz w:val="24"/>
                 <w:szCs w:val="28"/>
               </w:rPr>
-              <w:lastRenderedPageBreak/>
               <w:t>Evaluation</w:t>
             </w:r>
           </w:p>
@@ -15955,6 +16865,7 @@
                 <w:szCs w:val="28"/>
               </w:rPr>
             </w:pPr>
+            <w:proofErr w:type="spellStart"/>
             <w:r>
               <w:rPr>
                 <w:rFonts w:asciiTheme="majorHAnsi" w:hAnsiTheme="majorHAnsi"/>
@@ -15963,6 +16874,7 @@
               </w:rPr>
               <w:t>QuangTV</w:t>
             </w:r>
+            <w:proofErr w:type="spellEnd"/>
           </w:p>
         </w:tc>
       </w:tr>
@@ -16289,6 +17201,7 @@
                 <w:szCs w:val="28"/>
               </w:rPr>
             </w:pPr>
+            <w:proofErr w:type="spellStart"/>
             <w:r>
               <w:rPr>
                 <w:rFonts w:asciiTheme="majorHAnsi" w:hAnsiTheme="majorHAnsi"/>
@@ -16297,6 +17210,7 @@
               </w:rPr>
               <w:t>QuangTV</w:t>
             </w:r>
+            <w:proofErr w:type="spellEnd"/>
           </w:p>
         </w:tc>
       </w:tr>
@@ -16399,14 +17313,52 @@
                 <w:szCs w:val="28"/>
               </w:rPr>
             </w:pPr>
-            <w:r>
-              <w:rPr>
-                <w:rFonts w:asciiTheme="majorHAnsi" w:hAnsiTheme="majorHAnsi"/>
-                <w:sz w:val="24"/>
-                <w:szCs w:val="28"/>
-              </w:rPr>
-              <w:t>QuangTV, HungTV, ChiDNM</w:t>
-            </w:r>
+            <w:proofErr w:type="spellStart"/>
+            <w:r>
+              <w:rPr>
+                <w:rFonts w:asciiTheme="majorHAnsi" w:hAnsiTheme="majorHAnsi"/>
+                <w:sz w:val="24"/>
+                <w:szCs w:val="28"/>
+              </w:rPr>
+              <w:t>QuangTV</w:t>
+            </w:r>
+            <w:proofErr w:type="spellEnd"/>
+            <w:r>
+              <w:rPr>
+                <w:rFonts w:asciiTheme="majorHAnsi" w:hAnsiTheme="majorHAnsi"/>
+                <w:sz w:val="24"/>
+                <w:szCs w:val="28"/>
+              </w:rPr>
+              <w:t xml:space="preserve">, </w:t>
+            </w:r>
+            <w:proofErr w:type="spellStart"/>
+            <w:r>
+              <w:rPr>
+                <w:rFonts w:asciiTheme="majorHAnsi" w:hAnsiTheme="majorHAnsi"/>
+                <w:sz w:val="24"/>
+                <w:szCs w:val="28"/>
+              </w:rPr>
+              <w:t>HungTV</w:t>
+            </w:r>
+            <w:proofErr w:type="spellEnd"/>
+            <w:r>
+              <w:rPr>
+                <w:rFonts w:asciiTheme="majorHAnsi" w:hAnsiTheme="majorHAnsi"/>
+                <w:sz w:val="24"/>
+                <w:szCs w:val="28"/>
+              </w:rPr>
+              <w:t xml:space="preserve">, </w:t>
+            </w:r>
+            <w:proofErr w:type="spellStart"/>
+            <w:r>
+              <w:rPr>
+                <w:rFonts w:asciiTheme="majorHAnsi" w:hAnsiTheme="majorHAnsi"/>
+                <w:sz w:val="24"/>
+                <w:szCs w:val="28"/>
+              </w:rPr>
+              <w:t>ChiDNM</w:t>
+            </w:r>
+            <w:proofErr w:type="spellEnd"/>
           </w:p>
         </w:tc>
       </w:tr>
@@ -16561,14 +17513,52 @@
                 <w:szCs w:val="28"/>
               </w:rPr>
             </w:pPr>
-            <w:r>
-              <w:rPr>
-                <w:rFonts w:asciiTheme="majorHAnsi" w:hAnsiTheme="majorHAnsi"/>
-                <w:sz w:val="24"/>
-                <w:szCs w:val="28"/>
-              </w:rPr>
-              <w:t>QuangTV, HungTV, ChiDNM</w:t>
-            </w:r>
+            <w:proofErr w:type="spellStart"/>
+            <w:r>
+              <w:rPr>
+                <w:rFonts w:asciiTheme="majorHAnsi" w:hAnsiTheme="majorHAnsi"/>
+                <w:sz w:val="24"/>
+                <w:szCs w:val="28"/>
+              </w:rPr>
+              <w:t>QuangTV</w:t>
+            </w:r>
+            <w:proofErr w:type="spellEnd"/>
+            <w:r>
+              <w:rPr>
+                <w:rFonts w:asciiTheme="majorHAnsi" w:hAnsiTheme="majorHAnsi"/>
+                <w:sz w:val="24"/>
+                <w:szCs w:val="28"/>
+              </w:rPr>
+              <w:t xml:space="preserve">, </w:t>
+            </w:r>
+            <w:proofErr w:type="spellStart"/>
+            <w:r>
+              <w:rPr>
+                <w:rFonts w:asciiTheme="majorHAnsi" w:hAnsiTheme="majorHAnsi"/>
+                <w:sz w:val="24"/>
+                <w:szCs w:val="28"/>
+              </w:rPr>
+              <w:t>HungTV</w:t>
+            </w:r>
+            <w:proofErr w:type="spellEnd"/>
+            <w:r>
+              <w:rPr>
+                <w:rFonts w:asciiTheme="majorHAnsi" w:hAnsiTheme="majorHAnsi"/>
+                <w:sz w:val="24"/>
+                <w:szCs w:val="28"/>
+              </w:rPr>
+              <w:t xml:space="preserve">, </w:t>
+            </w:r>
+            <w:proofErr w:type="spellStart"/>
+            <w:r>
+              <w:rPr>
+                <w:rFonts w:asciiTheme="majorHAnsi" w:hAnsiTheme="majorHAnsi"/>
+                <w:sz w:val="24"/>
+                <w:szCs w:val="28"/>
+              </w:rPr>
+              <w:t>ChiDNM</w:t>
+            </w:r>
+            <w:proofErr w:type="spellEnd"/>
           </w:p>
         </w:tc>
       </w:tr>
@@ -16645,14 +17635,52 @@
                 <w:szCs w:val="28"/>
               </w:rPr>
             </w:pPr>
-            <w:r>
-              <w:rPr>
-                <w:rFonts w:asciiTheme="majorHAnsi" w:hAnsiTheme="majorHAnsi"/>
-                <w:sz w:val="24"/>
-                <w:szCs w:val="28"/>
-              </w:rPr>
-              <w:t>QuangTV, HungTV, ChiDNM</w:t>
-            </w:r>
+            <w:proofErr w:type="spellStart"/>
+            <w:r>
+              <w:rPr>
+                <w:rFonts w:asciiTheme="majorHAnsi" w:hAnsiTheme="majorHAnsi"/>
+                <w:sz w:val="24"/>
+                <w:szCs w:val="28"/>
+              </w:rPr>
+              <w:t>QuangTV</w:t>
+            </w:r>
+            <w:proofErr w:type="spellEnd"/>
+            <w:r>
+              <w:rPr>
+                <w:rFonts w:asciiTheme="majorHAnsi" w:hAnsiTheme="majorHAnsi"/>
+                <w:sz w:val="24"/>
+                <w:szCs w:val="28"/>
+              </w:rPr>
+              <w:t xml:space="preserve">, </w:t>
+            </w:r>
+            <w:proofErr w:type="spellStart"/>
+            <w:r>
+              <w:rPr>
+                <w:rFonts w:asciiTheme="majorHAnsi" w:hAnsiTheme="majorHAnsi"/>
+                <w:sz w:val="24"/>
+                <w:szCs w:val="28"/>
+              </w:rPr>
+              <w:t>HungTV</w:t>
+            </w:r>
+            <w:proofErr w:type="spellEnd"/>
+            <w:r>
+              <w:rPr>
+                <w:rFonts w:asciiTheme="majorHAnsi" w:hAnsiTheme="majorHAnsi"/>
+                <w:sz w:val="24"/>
+                <w:szCs w:val="28"/>
+              </w:rPr>
+              <w:t xml:space="preserve">, </w:t>
+            </w:r>
+            <w:proofErr w:type="spellStart"/>
+            <w:r>
+              <w:rPr>
+                <w:rFonts w:asciiTheme="majorHAnsi" w:hAnsiTheme="majorHAnsi"/>
+                <w:sz w:val="24"/>
+                <w:szCs w:val="28"/>
+              </w:rPr>
+              <w:t>ChiDNM</w:t>
+            </w:r>
+            <w:proofErr w:type="spellEnd"/>
           </w:p>
         </w:tc>
       </w:tr>
@@ -16755,14 +17783,52 @@
                 <w:szCs w:val="28"/>
               </w:rPr>
             </w:pPr>
-            <w:r>
-              <w:rPr>
-                <w:rFonts w:asciiTheme="majorHAnsi" w:hAnsiTheme="majorHAnsi"/>
-                <w:sz w:val="24"/>
-                <w:szCs w:val="28"/>
-              </w:rPr>
-              <w:t>QuangTV, HungTV, ChiDNM</w:t>
-            </w:r>
+            <w:proofErr w:type="spellStart"/>
+            <w:r>
+              <w:rPr>
+                <w:rFonts w:asciiTheme="majorHAnsi" w:hAnsiTheme="majorHAnsi"/>
+                <w:sz w:val="24"/>
+                <w:szCs w:val="28"/>
+              </w:rPr>
+              <w:t>QuangTV</w:t>
+            </w:r>
+            <w:proofErr w:type="spellEnd"/>
+            <w:r>
+              <w:rPr>
+                <w:rFonts w:asciiTheme="majorHAnsi" w:hAnsiTheme="majorHAnsi"/>
+                <w:sz w:val="24"/>
+                <w:szCs w:val="28"/>
+              </w:rPr>
+              <w:t xml:space="preserve">, </w:t>
+            </w:r>
+            <w:proofErr w:type="spellStart"/>
+            <w:r>
+              <w:rPr>
+                <w:rFonts w:asciiTheme="majorHAnsi" w:hAnsiTheme="majorHAnsi"/>
+                <w:sz w:val="24"/>
+                <w:szCs w:val="28"/>
+              </w:rPr>
+              <w:t>HungTV</w:t>
+            </w:r>
+            <w:proofErr w:type="spellEnd"/>
+            <w:r>
+              <w:rPr>
+                <w:rFonts w:asciiTheme="majorHAnsi" w:hAnsiTheme="majorHAnsi"/>
+                <w:sz w:val="24"/>
+                <w:szCs w:val="28"/>
+              </w:rPr>
+              <w:t xml:space="preserve">, </w:t>
+            </w:r>
+            <w:proofErr w:type="spellStart"/>
+            <w:r>
+              <w:rPr>
+                <w:rFonts w:asciiTheme="majorHAnsi" w:hAnsiTheme="majorHAnsi"/>
+                <w:sz w:val="24"/>
+                <w:szCs w:val="28"/>
+              </w:rPr>
+              <w:t>ChiDNM</w:t>
+            </w:r>
+            <w:proofErr w:type="spellEnd"/>
           </w:p>
         </w:tc>
       </w:tr>
@@ -16891,14 +17957,52 @@
                 <w:szCs w:val="28"/>
               </w:rPr>
             </w:pPr>
-            <w:r>
-              <w:rPr>
-                <w:rFonts w:asciiTheme="majorHAnsi" w:hAnsiTheme="majorHAnsi"/>
-                <w:sz w:val="24"/>
-                <w:szCs w:val="28"/>
-              </w:rPr>
-              <w:t>QuangTV, HungTV, ChiDNM</w:t>
-            </w:r>
+            <w:proofErr w:type="spellStart"/>
+            <w:r>
+              <w:rPr>
+                <w:rFonts w:asciiTheme="majorHAnsi" w:hAnsiTheme="majorHAnsi"/>
+                <w:sz w:val="24"/>
+                <w:szCs w:val="28"/>
+              </w:rPr>
+              <w:t>QuangTV</w:t>
+            </w:r>
+            <w:proofErr w:type="spellEnd"/>
+            <w:r>
+              <w:rPr>
+                <w:rFonts w:asciiTheme="majorHAnsi" w:hAnsiTheme="majorHAnsi"/>
+                <w:sz w:val="24"/>
+                <w:szCs w:val="28"/>
+              </w:rPr>
+              <w:t xml:space="preserve">, </w:t>
+            </w:r>
+            <w:proofErr w:type="spellStart"/>
+            <w:r>
+              <w:rPr>
+                <w:rFonts w:asciiTheme="majorHAnsi" w:hAnsiTheme="majorHAnsi"/>
+                <w:sz w:val="24"/>
+                <w:szCs w:val="28"/>
+              </w:rPr>
+              <w:t>HungTV</w:t>
+            </w:r>
+            <w:proofErr w:type="spellEnd"/>
+            <w:r>
+              <w:rPr>
+                <w:rFonts w:asciiTheme="majorHAnsi" w:hAnsiTheme="majorHAnsi"/>
+                <w:sz w:val="24"/>
+                <w:szCs w:val="28"/>
+              </w:rPr>
+              <w:t xml:space="preserve">, </w:t>
+            </w:r>
+            <w:proofErr w:type="spellStart"/>
+            <w:r>
+              <w:rPr>
+                <w:rFonts w:asciiTheme="majorHAnsi" w:hAnsiTheme="majorHAnsi"/>
+                <w:sz w:val="24"/>
+                <w:szCs w:val="28"/>
+              </w:rPr>
+              <w:t>ChiDNM</w:t>
+            </w:r>
+            <w:proofErr w:type="spellEnd"/>
           </w:p>
         </w:tc>
       </w:tr>
@@ -16975,6 +18079,7 @@
                 <w:szCs w:val="28"/>
               </w:rPr>
             </w:pPr>
+            <w:proofErr w:type="spellStart"/>
             <w:r>
               <w:rPr>
                 <w:rFonts w:asciiTheme="majorHAnsi" w:hAnsiTheme="majorHAnsi"/>
@@ -16983,6 +18088,7 @@
               </w:rPr>
               <w:t>QuangTV</w:t>
             </w:r>
+            <w:proofErr w:type="spellEnd"/>
           </w:p>
         </w:tc>
       </w:tr>
@@ -17309,6 +18415,7 @@
                 <w:szCs w:val="28"/>
               </w:rPr>
             </w:pPr>
+            <w:proofErr w:type="spellStart"/>
             <w:r>
               <w:rPr>
                 <w:rFonts w:asciiTheme="majorHAnsi" w:hAnsiTheme="majorHAnsi"/>
@@ -17317,6 +18424,7 @@
               </w:rPr>
               <w:t>QuangTV</w:t>
             </w:r>
+            <w:proofErr w:type="spellEnd"/>
           </w:p>
         </w:tc>
       </w:tr>
@@ -17419,14 +18527,52 @@
                 <w:szCs w:val="28"/>
               </w:rPr>
             </w:pPr>
-            <w:r>
-              <w:rPr>
-                <w:rFonts w:asciiTheme="majorHAnsi" w:hAnsiTheme="majorHAnsi"/>
-                <w:sz w:val="24"/>
-                <w:szCs w:val="28"/>
-              </w:rPr>
-              <w:t>QuangTV, HungTV, ChiDNM</w:t>
-            </w:r>
+            <w:proofErr w:type="spellStart"/>
+            <w:r>
+              <w:rPr>
+                <w:rFonts w:asciiTheme="majorHAnsi" w:hAnsiTheme="majorHAnsi"/>
+                <w:sz w:val="24"/>
+                <w:szCs w:val="28"/>
+              </w:rPr>
+              <w:t>QuangTV</w:t>
+            </w:r>
+            <w:proofErr w:type="spellEnd"/>
+            <w:r>
+              <w:rPr>
+                <w:rFonts w:asciiTheme="majorHAnsi" w:hAnsiTheme="majorHAnsi"/>
+                <w:sz w:val="24"/>
+                <w:szCs w:val="28"/>
+              </w:rPr>
+              <w:t xml:space="preserve">, </w:t>
+            </w:r>
+            <w:proofErr w:type="spellStart"/>
+            <w:r>
+              <w:rPr>
+                <w:rFonts w:asciiTheme="majorHAnsi" w:hAnsiTheme="majorHAnsi"/>
+                <w:sz w:val="24"/>
+                <w:szCs w:val="28"/>
+              </w:rPr>
+              <w:t>HungTV</w:t>
+            </w:r>
+            <w:proofErr w:type="spellEnd"/>
+            <w:r>
+              <w:rPr>
+                <w:rFonts w:asciiTheme="majorHAnsi" w:hAnsiTheme="majorHAnsi"/>
+                <w:sz w:val="24"/>
+                <w:szCs w:val="28"/>
+              </w:rPr>
+              <w:t xml:space="preserve">, </w:t>
+            </w:r>
+            <w:proofErr w:type="spellStart"/>
+            <w:r>
+              <w:rPr>
+                <w:rFonts w:asciiTheme="majorHAnsi" w:hAnsiTheme="majorHAnsi"/>
+                <w:sz w:val="24"/>
+                <w:szCs w:val="28"/>
+              </w:rPr>
+              <w:t>ChiDNM</w:t>
+            </w:r>
+            <w:proofErr w:type="spellEnd"/>
           </w:p>
         </w:tc>
       </w:tr>
@@ -17581,14 +18727,52 @@
                 <w:szCs w:val="28"/>
               </w:rPr>
             </w:pPr>
-            <w:r>
-              <w:rPr>
-                <w:rFonts w:asciiTheme="majorHAnsi" w:hAnsiTheme="majorHAnsi"/>
-                <w:sz w:val="24"/>
-                <w:szCs w:val="28"/>
-              </w:rPr>
-              <w:t>QuangTV, HungTV, ChiDNM</w:t>
-            </w:r>
+            <w:proofErr w:type="spellStart"/>
+            <w:r>
+              <w:rPr>
+                <w:rFonts w:asciiTheme="majorHAnsi" w:hAnsiTheme="majorHAnsi"/>
+                <w:sz w:val="24"/>
+                <w:szCs w:val="28"/>
+              </w:rPr>
+              <w:t>QuangTV</w:t>
+            </w:r>
+            <w:proofErr w:type="spellEnd"/>
+            <w:r>
+              <w:rPr>
+                <w:rFonts w:asciiTheme="majorHAnsi" w:hAnsiTheme="majorHAnsi"/>
+                <w:sz w:val="24"/>
+                <w:szCs w:val="28"/>
+              </w:rPr>
+              <w:t xml:space="preserve">, </w:t>
+            </w:r>
+            <w:proofErr w:type="spellStart"/>
+            <w:r>
+              <w:rPr>
+                <w:rFonts w:asciiTheme="majorHAnsi" w:hAnsiTheme="majorHAnsi"/>
+                <w:sz w:val="24"/>
+                <w:szCs w:val="28"/>
+              </w:rPr>
+              <w:t>HungTV</w:t>
+            </w:r>
+            <w:proofErr w:type="spellEnd"/>
+            <w:r>
+              <w:rPr>
+                <w:rFonts w:asciiTheme="majorHAnsi" w:hAnsiTheme="majorHAnsi"/>
+                <w:sz w:val="24"/>
+                <w:szCs w:val="28"/>
+              </w:rPr>
+              <w:t xml:space="preserve">, </w:t>
+            </w:r>
+            <w:proofErr w:type="spellStart"/>
+            <w:r>
+              <w:rPr>
+                <w:rFonts w:asciiTheme="majorHAnsi" w:hAnsiTheme="majorHAnsi"/>
+                <w:sz w:val="24"/>
+                <w:szCs w:val="28"/>
+              </w:rPr>
+              <w:t>ChiDNM</w:t>
+            </w:r>
+            <w:proofErr w:type="spellEnd"/>
           </w:p>
         </w:tc>
       </w:tr>
@@ -17616,6 +18800,7 @@
                 <w:sz w:val="24"/>
                 <w:szCs w:val="28"/>
               </w:rPr>
+              <w:lastRenderedPageBreak/>
               <w:t>Implementation</w:t>
             </w:r>
           </w:p>
@@ -17665,14 +18850,52 @@
                 <w:szCs w:val="28"/>
               </w:rPr>
             </w:pPr>
-            <w:r>
-              <w:rPr>
-                <w:rFonts w:asciiTheme="majorHAnsi" w:hAnsiTheme="majorHAnsi"/>
-                <w:sz w:val="24"/>
-                <w:szCs w:val="28"/>
-              </w:rPr>
-              <w:t>QuangTV, HungTV, ChiDNM</w:t>
-            </w:r>
+            <w:proofErr w:type="spellStart"/>
+            <w:r>
+              <w:rPr>
+                <w:rFonts w:asciiTheme="majorHAnsi" w:hAnsiTheme="majorHAnsi"/>
+                <w:sz w:val="24"/>
+                <w:szCs w:val="28"/>
+              </w:rPr>
+              <w:t>QuangTV</w:t>
+            </w:r>
+            <w:proofErr w:type="spellEnd"/>
+            <w:r>
+              <w:rPr>
+                <w:rFonts w:asciiTheme="majorHAnsi" w:hAnsiTheme="majorHAnsi"/>
+                <w:sz w:val="24"/>
+                <w:szCs w:val="28"/>
+              </w:rPr>
+              <w:t xml:space="preserve">, </w:t>
+            </w:r>
+            <w:proofErr w:type="spellStart"/>
+            <w:r>
+              <w:rPr>
+                <w:rFonts w:asciiTheme="majorHAnsi" w:hAnsiTheme="majorHAnsi"/>
+                <w:sz w:val="24"/>
+                <w:szCs w:val="28"/>
+              </w:rPr>
+              <w:t>HungTV</w:t>
+            </w:r>
+            <w:proofErr w:type="spellEnd"/>
+            <w:r>
+              <w:rPr>
+                <w:rFonts w:asciiTheme="majorHAnsi" w:hAnsiTheme="majorHAnsi"/>
+                <w:sz w:val="24"/>
+                <w:szCs w:val="28"/>
+              </w:rPr>
+              <w:t xml:space="preserve">, </w:t>
+            </w:r>
+            <w:proofErr w:type="spellStart"/>
+            <w:r>
+              <w:rPr>
+                <w:rFonts w:asciiTheme="majorHAnsi" w:hAnsiTheme="majorHAnsi"/>
+                <w:sz w:val="24"/>
+                <w:szCs w:val="28"/>
+              </w:rPr>
+              <w:t>ChiDNM</w:t>
+            </w:r>
+            <w:proofErr w:type="spellEnd"/>
           </w:p>
         </w:tc>
       </w:tr>
@@ -17700,7 +18923,6 @@
                 <w:sz w:val="24"/>
                 <w:szCs w:val="28"/>
               </w:rPr>
-              <w:lastRenderedPageBreak/>
               <w:t>Deployment</w:t>
             </w:r>
           </w:p>
@@ -17776,14 +18998,52 @@
                 <w:szCs w:val="28"/>
               </w:rPr>
             </w:pPr>
-            <w:r>
-              <w:rPr>
-                <w:rFonts w:asciiTheme="majorHAnsi" w:hAnsiTheme="majorHAnsi"/>
-                <w:sz w:val="24"/>
-                <w:szCs w:val="28"/>
-              </w:rPr>
-              <w:t>QuangTV, HungTV, ChiDNM</w:t>
-            </w:r>
+            <w:proofErr w:type="spellStart"/>
+            <w:r>
+              <w:rPr>
+                <w:rFonts w:asciiTheme="majorHAnsi" w:hAnsiTheme="majorHAnsi"/>
+                <w:sz w:val="24"/>
+                <w:szCs w:val="28"/>
+              </w:rPr>
+              <w:t>QuangTV</w:t>
+            </w:r>
+            <w:proofErr w:type="spellEnd"/>
+            <w:r>
+              <w:rPr>
+                <w:rFonts w:asciiTheme="majorHAnsi" w:hAnsiTheme="majorHAnsi"/>
+                <w:sz w:val="24"/>
+                <w:szCs w:val="28"/>
+              </w:rPr>
+              <w:t xml:space="preserve">, </w:t>
+            </w:r>
+            <w:proofErr w:type="spellStart"/>
+            <w:r>
+              <w:rPr>
+                <w:rFonts w:asciiTheme="majorHAnsi" w:hAnsiTheme="majorHAnsi"/>
+                <w:sz w:val="24"/>
+                <w:szCs w:val="28"/>
+              </w:rPr>
+              <w:t>HungTV</w:t>
+            </w:r>
+            <w:proofErr w:type="spellEnd"/>
+            <w:r>
+              <w:rPr>
+                <w:rFonts w:asciiTheme="majorHAnsi" w:hAnsiTheme="majorHAnsi"/>
+                <w:sz w:val="24"/>
+                <w:szCs w:val="28"/>
+              </w:rPr>
+              <w:t xml:space="preserve">, </w:t>
+            </w:r>
+            <w:proofErr w:type="spellStart"/>
+            <w:r>
+              <w:rPr>
+                <w:rFonts w:asciiTheme="majorHAnsi" w:hAnsiTheme="majorHAnsi"/>
+                <w:sz w:val="24"/>
+                <w:szCs w:val="28"/>
+              </w:rPr>
+              <w:t>ChiDNM</w:t>
+            </w:r>
+            <w:proofErr w:type="spellEnd"/>
           </w:p>
         </w:tc>
       </w:tr>
@@ -17912,14 +19172,52 @@
                 <w:szCs w:val="28"/>
               </w:rPr>
             </w:pPr>
-            <w:r>
-              <w:rPr>
-                <w:rFonts w:asciiTheme="majorHAnsi" w:hAnsiTheme="majorHAnsi"/>
-                <w:sz w:val="24"/>
-                <w:szCs w:val="28"/>
-              </w:rPr>
-              <w:t>QuangTV, HungTV, ChiDNM</w:t>
-            </w:r>
+            <w:proofErr w:type="spellStart"/>
+            <w:r>
+              <w:rPr>
+                <w:rFonts w:asciiTheme="majorHAnsi" w:hAnsiTheme="majorHAnsi"/>
+                <w:sz w:val="24"/>
+                <w:szCs w:val="28"/>
+              </w:rPr>
+              <w:t>QuangTV</w:t>
+            </w:r>
+            <w:proofErr w:type="spellEnd"/>
+            <w:r>
+              <w:rPr>
+                <w:rFonts w:asciiTheme="majorHAnsi" w:hAnsiTheme="majorHAnsi"/>
+                <w:sz w:val="24"/>
+                <w:szCs w:val="28"/>
+              </w:rPr>
+              <w:t xml:space="preserve">, </w:t>
+            </w:r>
+            <w:proofErr w:type="spellStart"/>
+            <w:r>
+              <w:rPr>
+                <w:rFonts w:asciiTheme="majorHAnsi" w:hAnsiTheme="majorHAnsi"/>
+                <w:sz w:val="24"/>
+                <w:szCs w:val="28"/>
+              </w:rPr>
+              <w:t>HungTV</w:t>
+            </w:r>
+            <w:proofErr w:type="spellEnd"/>
+            <w:r>
+              <w:rPr>
+                <w:rFonts w:asciiTheme="majorHAnsi" w:hAnsiTheme="majorHAnsi"/>
+                <w:sz w:val="24"/>
+                <w:szCs w:val="28"/>
+              </w:rPr>
+              <w:t xml:space="preserve">, </w:t>
+            </w:r>
+            <w:proofErr w:type="spellStart"/>
+            <w:r>
+              <w:rPr>
+                <w:rFonts w:asciiTheme="majorHAnsi" w:hAnsiTheme="majorHAnsi"/>
+                <w:sz w:val="24"/>
+                <w:szCs w:val="28"/>
+              </w:rPr>
+              <w:t>ChiDNM</w:t>
+            </w:r>
+            <w:proofErr w:type="spellEnd"/>
           </w:p>
         </w:tc>
       </w:tr>
@@ -17998,6 +19296,7 @@
                 <w:szCs w:val="28"/>
               </w:rPr>
             </w:pPr>
+            <w:proofErr w:type="spellStart"/>
             <w:r>
               <w:rPr>
                 <w:rFonts w:asciiTheme="majorHAnsi" w:hAnsiTheme="majorHAnsi"/>
@@ -18006,6 +19305,7 @@
               </w:rPr>
               <w:t>QuangTV</w:t>
             </w:r>
+            <w:proofErr w:type="spellEnd"/>
           </w:p>
         </w:tc>
       </w:tr>
@@ -18332,6 +19632,7 @@
                 <w:szCs w:val="28"/>
               </w:rPr>
             </w:pPr>
+            <w:proofErr w:type="spellStart"/>
             <w:r>
               <w:rPr>
                 <w:rFonts w:asciiTheme="majorHAnsi" w:hAnsiTheme="majorHAnsi"/>
@@ -18340,6 +19641,7 @@
               </w:rPr>
               <w:t>QuangTV</w:t>
             </w:r>
+            <w:proofErr w:type="spellEnd"/>
           </w:p>
         </w:tc>
       </w:tr>
@@ -18442,14 +19744,52 @@
                 <w:szCs w:val="28"/>
               </w:rPr>
             </w:pPr>
-            <w:r>
-              <w:rPr>
-                <w:rFonts w:asciiTheme="majorHAnsi" w:hAnsiTheme="majorHAnsi"/>
-                <w:sz w:val="24"/>
-                <w:szCs w:val="28"/>
-              </w:rPr>
-              <w:t>QuangTV, HungTV, ChiDNM</w:t>
-            </w:r>
+            <w:proofErr w:type="spellStart"/>
+            <w:r>
+              <w:rPr>
+                <w:rFonts w:asciiTheme="majorHAnsi" w:hAnsiTheme="majorHAnsi"/>
+                <w:sz w:val="24"/>
+                <w:szCs w:val="28"/>
+              </w:rPr>
+              <w:t>QuangTV</w:t>
+            </w:r>
+            <w:proofErr w:type="spellEnd"/>
+            <w:r>
+              <w:rPr>
+                <w:rFonts w:asciiTheme="majorHAnsi" w:hAnsiTheme="majorHAnsi"/>
+                <w:sz w:val="24"/>
+                <w:szCs w:val="28"/>
+              </w:rPr>
+              <w:t xml:space="preserve">, </w:t>
+            </w:r>
+            <w:proofErr w:type="spellStart"/>
+            <w:r>
+              <w:rPr>
+                <w:rFonts w:asciiTheme="majorHAnsi" w:hAnsiTheme="majorHAnsi"/>
+                <w:sz w:val="24"/>
+                <w:szCs w:val="28"/>
+              </w:rPr>
+              <w:t>HungTV</w:t>
+            </w:r>
+            <w:proofErr w:type="spellEnd"/>
+            <w:r>
+              <w:rPr>
+                <w:rFonts w:asciiTheme="majorHAnsi" w:hAnsiTheme="majorHAnsi"/>
+                <w:sz w:val="24"/>
+                <w:szCs w:val="28"/>
+              </w:rPr>
+              <w:t xml:space="preserve">, </w:t>
+            </w:r>
+            <w:proofErr w:type="spellStart"/>
+            <w:r>
+              <w:rPr>
+                <w:rFonts w:asciiTheme="majorHAnsi" w:hAnsiTheme="majorHAnsi"/>
+                <w:sz w:val="24"/>
+                <w:szCs w:val="28"/>
+              </w:rPr>
+              <w:t>ChiDNM</w:t>
+            </w:r>
+            <w:proofErr w:type="spellEnd"/>
           </w:p>
         </w:tc>
       </w:tr>
@@ -18604,14 +19944,52 @@
                 <w:szCs w:val="28"/>
               </w:rPr>
             </w:pPr>
-            <w:r>
-              <w:rPr>
-                <w:rFonts w:asciiTheme="majorHAnsi" w:hAnsiTheme="majorHAnsi"/>
-                <w:sz w:val="24"/>
-                <w:szCs w:val="28"/>
-              </w:rPr>
-              <w:t>QuangTV, HungTV, ChiDNM</w:t>
-            </w:r>
+            <w:proofErr w:type="spellStart"/>
+            <w:r>
+              <w:rPr>
+                <w:rFonts w:asciiTheme="majorHAnsi" w:hAnsiTheme="majorHAnsi"/>
+                <w:sz w:val="24"/>
+                <w:szCs w:val="28"/>
+              </w:rPr>
+              <w:t>QuangTV</w:t>
+            </w:r>
+            <w:proofErr w:type="spellEnd"/>
+            <w:r>
+              <w:rPr>
+                <w:rFonts w:asciiTheme="majorHAnsi" w:hAnsiTheme="majorHAnsi"/>
+                <w:sz w:val="24"/>
+                <w:szCs w:val="28"/>
+              </w:rPr>
+              <w:t xml:space="preserve">, </w:t>
+            </w:r>
+            <w:proofErr w:type="spellStart"/>
+            <w:r>
+              <w:rPr>
+                <w:rFonts w:asciiTheme="majorHAnsi" w:hAnsiTheme="majorHAnsi"/>
+                <w:sz w:val="24"/>
+                <w:szCs w:val="28"/>
+              </w:rPr>
+              <w:t>HungTV</w:t>
+            </w:r>
+            <w:proofErr w:type="spellEnd"/>
+            <w:r>
+              <w:rPr>
+                <w:rFonts w:asciiTheme="majorHAnsi" w:hAnsiTheme="majorHAnsi"/>
+                <w:sz w:val="24"/>
+                <w:szCs w:val="28"/>
+              </w:rPr>
+              <w:t xml:space="preserve">, </w:t>
+            </w:r>
+            <w:proofErr w:type="spellStart"/>
+            <w:r>
+              <w:rPr>
+                <w:rFonts w:asciiTheme="majorHAnsi" w:hAnsiTheme="majorHAnsi"/>
+                <w:sz w:val="24"/>
+                <w:szCs w:val="28"/>
+              </w:rPr>
+              <w:t>ChiDNM</w:t>
+            </w:r>
+            <w:proofErr w:type="spellEnd"/>
           </w:p>
         </w:tc>
       </w:tr>
@@ -18688,14 +20066,52 @@
                 <w:szCs w:val="28"/>
               </w:rPr>
             </w:pPr>
-            <w:r>
-              <w:rPr>
-                <w:rFonts w:asciiTheme="majorHAnsi" w:hAnsiTheme="majorHAnsi"/>
-                <w:sz w:val="24"/>
-                <w:szCs w:val="28"/>
-              </w:rPr>
-              <w:t>QuangTV, HungTV, ChiDNM</w:t>
-            </w:r>
+            <w:proofErr w:type="spellStart"/>
+            <w:r>
+              <w:rPr>
+                <w:rFonts w:asciiTheme="majorHAnsi" w:hAnsiTheme="majorHAnsi"/>
+                <w:sz w:val="24"/>
+                <w:szCs w:val="28"/>
+              </w:rPr>
+              <w:t>QuangTV</w:t>
+            </w:r>
+            <w:proofErr w:type="spellEnd"/>
+            <w:r>
+              <w:rPr>
+                <w:rFonts w:asciiTheme="majorHAnsi" w:hAnsiTheme="majorHAnsi"/>
+                <w:sz w:val="24"/>
+                <w:szCs w:val="28"/>
+              </w:rPr>
+              <w:t xml:space="preserve">, </w:t>
+            </w:r>
+            <w:proofErr w:type="spellStart"/>
+            <w:r>
+              <w:rPr>
+                <w:rFonts w:asciiTheme="majorHAnsi" w:hAnsiTheme="majorHAnsi"/>
+                <w:sz w:val="24"/>
+                <w:szCs w:val="28"/>
+              </w:rPr>
+              <w:t>HungTV</w:t>
+            </w:r>
+            <w:proofErr w:type="spellEnd"/>
+            <w:r>
+              <w:rPr>
+                <w:rFonts w:asciiTheme="majorHAnsi" w:hAnsiTheme="majorHAnsi"/>
+                <w:sz w:val="24"/>
+                <w:szCs w:val="28"/>
+              </w:rPr>
+              <w:t xml:space="preserve">, </w:t>
+            </w:r>
+            <w:proofErr w:type="spellStart"/>
+            <w:r>
+              <w:rPr>
+                <w:rFonts w:asciiTheme="majorHAnsi" w:hAnsiTheme="majorHAnsi"/>
+                <w:sz w:val="24"/>
+                <w:szCs w:val="28"/>
+              </w:rPr>
+              <w:t>ChiDNM</w:t>
+            </w:r>
+            <w:proofErr w:type="spellEnd"/>
           </w:p>
         </w:tc>
       </w:tr>
@@ -18798,14 +20214,52 @@
                 <w:szCs w:val="28"/>
               </w:rPr>
             </w:pPr>
-            <w:r>
-              <w:rPr>
-                <w:rFonts w:asciiTheme="majorHAnsi" w:hAnsiTheme="majorHAnsi"/>
-                <w:sz w:val="24"/>
-                <w:szCs w:val="28"/>
-              </w:rPr>
-              <w:t>QuangTV, HungTV, ChiDNM</w:t>
-            </w:r>
+            <w:proofErr w:type="spellStart"/>
+            <w:r>
+              <w:rPr>
+                <w:rFonts w:asciiTheme="majorHAnsi" w:hAnsiTheme="majorHAnsi"/>
+                <w:sz w:val="24"/>
+                <w:szCs w:val="28"/>
+              </w:rPr>
+              <w:t>QuangTV</w:t>
+            </w:r>
+            <w:proofErr w:type="spellEnd"/>
+            <w:r>
+              <w:rPr>
+                <w:rFonts w:asciiTheme="majorHAnsi" w:hAnsiTheme="majorHAnsi"/>
+                <w:sz w:val="24"/>
+                <w:szCs w:val="28"/>
+              </w:rPr>
+              <w:t xml:space="preserve">, </w:t>
+            </w:r>
+            <w:proofErr w:type="spellStart"/>
+            <w:r>
+              <w:rPr>
+                <w:rFonts w:asciiTheme="majorHAnsi" w:hAnsiTheme="majorHAnsi"/>
+                <w:sz w:val="24"/>
+                <w:szCs w:val="28"/>
+              </w:rPr>
+              <w:t>HungTV</w:t>
+            </w:r>
+            <w:proofErr w:type="spellEnd"/>
+            <w:r>
+              <w:rPr>
+                <w:rFonts w:asciiTheme="majorHAnsi" w:hAnsiTheme="majorHAnsi"/>
+                <w:sz w:val="24"/>
+                <w:szCs w:val="28"/>
+              </w:rPr>
+              <w:t xml:space="preserve">, </w:t>
+            </w:r>
+            <w:proofErr w:type="spellStart"/>
+            <w:r>
+              <w:rPr>
+                <w:rFonts w:asciiTheme="majorHAnsi" w:hAnsiTheme="majorHAnsi"/>
+                <w:sz w:val="24"/>
+                <w:szCs w:val="28"/>
+              </w:rPr>
+              <w:t>ChiDNM</w:t>
+            </w:r>
+            <w:proofErr w:type="spellEnd"/>
           </w:p>
         </w:tc>
       </w:tr>
@@ -18934,14 +20388,52 @@
                 <w:szCs w:val="28"/>
               </w:rPr>
             </w:pPr>
-            <w:r>
-              <w:rPr>
-                <w:rFonts w:asciiTheme="majorHAnsi" w:hAnsiTheme="majorHAnsi"/>
-                <w:sz w:val="24"/>
-                <w:szCs w:val="28"/>
-              </w:rPr>
-              <w:t>QuangTV, HungTV, ChiDNM</w:t>
-            </w:r>
+            <w:proofErr w:type="spellStart"/>
+            <w:r>
+              <w:rPr>
+                <w:rFonts w:asciiTheme="majorHAnsi" w:hAnsiTheme="majorHAnsi"/>
+                <w:sz w:val="24"/>
+                <w:szCs w:val="28"/>
+              </w:rPr>
+              <w:t>QuangTV</w:t>
+            </w:r>
+            <w:proofErr w:type="spellEnd"/>
+            <w:r>
+              <w:rPr>
+                <w:rFonts w:asciiTheme="majorHAnsi" w:hAnsiTheme="majorHAnsi"/>
+                <w:sz w:val="24"/>
+                <w:szCs w:val="28"/>
+              </w:rPr>
+              <w:t xml:space="preserve">, </w:t>
+            </w:r>
+            <w:proofErr w:type="spellStart"/>
+            <w:r>
+              <w:rPr>
+                <w:rFonts w:asciiTheme="majorHAnsi" w:hAnsiTheme="majorHAnsi"/>
+                <w:sz w:val="24"/>
+                <w:szCs w:val="28"/>
+              </w:rPr>
+              <w:t>HungTV</w:t>
+            </w:r>
+            <w:proofErr w:type="spellEnd"/>
+            <w:r>
+              <w:rPr>
+                <w:rFonts w:asciiTheme="majorHAnsi" w:hAnsiTheme="majorHAnsi"/>
+                <w:sz w:val="24"/>
+                <w:szCs w:val="28"/>
+              </w:rPr>
+              <w:t xml:space="preserve">, </w:t>
+            </w:r>
+            <w:proofErr w:type="spellStart"/>
+            <w:r>
+              <w:rPr>
+                <w:rFonts w:asciiTheme="majorHAnsi" w:hAnsiTheme="majorHAnsi"/>
+                <w:sz w:val="24"/>
+                <w:szCs w:val="28"/>
+              </w:rPr>
+              <w:t>ChiDNM</w:t>
+            </w:r>
+            <w:proofErr w:type="spellEnd"/>
           </w:p>
         </w:tc>
       </w:tr>
@@ -19018,6 +20510,7 @@
                 <w:szCs w:val="28"/>
               </w:rPr>
             </w:pPr>
+            <w:proofErr w:type="spellStart"/>
             <w:r>
               <w:rPr>
                 <w:rFonts w:asciiTheme="majorHAnsi" w:hAnsiTheme="majorHAnsi"/>
@@ -19026,6 +20519,7 @@
               </w:rPr>
               <w:t>QuangTV</w:t>
             </w:r>
+            <w:proofErr w:type="spellEnd"/>
           </w:p>
         </w:tc>
       </w:tr>
@@ -19345,6 +20839,7 @@
                 <w:szCs w:val="28"/>
               </w:rPr>
             </w:pPr>
+            <w:proofErr w:type="spellStart"/>
             <w:r>
               <w:rPr>
                 <w:rFonts w:asciiTheme="majorHAnsi" w:hAnsiTheme="majorHAnsi"/>
@@ -19353,6 +20848,7 @@
               </w:rPr>
               <w:t>QuangTV</w:t>
             </w:r>
+            <w:proofErr w:type="spellEnd"/>
           </w:p>
         </w:tc>
       </w:tr>
@@ -19455,14 +20951,52 @@
                 <w:szCs w:val="28"/>
               </w:rPr>
             </w:pPr>
-            <w:r>
-              <w:rPr>
-                <w:rFonts w:asciiTheme="majorHAnsi" w:hAnsiTheme="majorHAnsi"/>
-                <w:sz w:val="24"/>
-                <w:szCs w:val="28"/>
-              </w:rPr>
-              <w:t>QuangTV, HungTV, ChiDNM</w:t>
-            </w:r>
+            <w:proofErr w:type="spellStart"/>
+            <w:r>
+              <w:rPr>
+                <w:rFonts w:asciiTheme="majorHAnsi" w:hAnsiTheme="majorHAnsi"/>
+                <w:sz w:val="24"/>
+                <w:szCs w:val="28"/>
+              </w:rPr>
+              <w:t>QuangTV</w:t>
+            </w:r>
+            <w:proofErr w:type="spellEnd"/>
+            <w:r>
+              <w:rPr>
+                <w:rFonts w:asciiTheme="majorHAnsi" w:hAnsiTheme="majorHAnsi"/>
+                <w:sz w:val="24"/>
+                <w:szCs w:val="28"/>
+              </w:rPr>
+              <w:t xml:space="preserve">, </w:t>
+            </w:r>
+            <w:proofErr w:type="spellStart"/>
+            <w:r>
+              <w:rPr>
+                <w:rFonts w:asciiTheme="majorHAnsi" w:hAnsiTheme="majorHAnsi"/>
+                <w:sz w:val="24"/>
+                <w:szCs w:val="28"/>
+              </w:rPr>
+              <w:t>HungTV</w:t>
+            </w:r>
+            <w:proofErr w:type="spellEnd"/>
+            <w:r>
+              <w:rPr>
+                <w:rFonts w:asciiTheme="majorHAnsi" w:hAnsiTheme="majorHAnsi"/>
+                <w:sz w:val="24"/>
+                <w:szCs w:val="28"/>
+              </w:rPr>
+              <w:t xml:space="preserve">, </w:t>
+            </w:r>
+            <w:proofErr w:type="spellStart"/>
+            <w:r>
+              <w:rPr>
+                <w:rFonts w:asciiTheme="majorHAnsi" w:hAnsiTheme="majorHAnsi"/>
+                <w:sz w:val="24"/>
+                <w:szCs w:val="28"/>
+              </w:rPr>
+              <w:t>ChiDNM</w:t>
+            </w:r>
+            <w:proofErr w:type="spellEnd"/>
           </w:p>
         </w:tc>
       </w:tr>
@@ -19490,6 +21024,7 @@
                 <w:sz w:val="24"/>
                 <w:szCs w:val="28"/>
               </w:rPr>
+              <w:lastRenderedPageBreak/>
               <w:t>Analysis &amp; Design</w:t>
             </w:r>
           </w:p>
@@ -19547,7 +21082,6 @@
                 <w:sz w:val="24"/>
                 <w:szCs w:val="28"/>
               </w:rPr>
-              <w:lastRenderedPageBreak/>
               <w:t>Identify how to implements function</w:t>
             </w:r>
           </w:p>
@@ -19618,15 +21152,52 @@
                 <w:szCs w:val="28"/>
               </w:rPr>
             </w:pPr>
-            <w:r>
-              <w:rPr>
-                <w:rFonts w:asciiTheme="majorHAnsi" w:hAnsiTheme="majorHAnsi"/>
-                <w:sz w:val="24"/>
-                <w:szCs w:val="28"/>
-              </w:rPr>
-              <w:lastRenderedPageBreak/>
-              <w:t>QuangTV, HungTV, ChiDNM</w:t>
-            </w:r>
+            <w:proofErr w:type="spellStart"/>
+            <w:r>
+              <w:rPr>
+                <w:rFonts w:asciiTheme="majorHAnsi" w:hAnsiTheme="majorHAnsi"/>
+                <w:sz w:val="24"/>
+                <w:szCs w:val="28"/>
+              </w:rPr>
+              <w:t>QuangTV</w:t>
+            </w:r>
+            <w:proofErr w:type="spellEnd"/>
+            <w:r>
+              <w:rPr>
+                <w:rFonts w:asciiTheme="majorHAnsi" w:hAnsiTheme="majorHAnsi"/>
+                <w:sz w:val="24"/>
+                <w:szCs w:val="28"/>
+              </w:rPr>
+              <w:t xml:space="preserve">, </w:t>
+            </w:r>
+            <w:proofErr w:type="spellStart"/>
+            <w:r>
+              <w:rPr>
+                <w:rFonts w:asciiTheme="majorHAnsi" w:hAnsiTheme="majorHAnsi"/>
+                <w:sz w:val="24"/>
+                <w:szCs w:val="28"/>
+              </w:rPr>
+              <w:t>HungTV</w:t>
+            </w:r>
+            <w:proofErr w:type="spellEnd"/>
+            <w:r>
+              <w:rPr>
+                <w:rFonts w:asciiTheme="majorHAnsi" w:hAnsiTheme="majorHAnsi"/>
+                <w:sz w:val="24"/>
+                <w:szCs w:val="28"/>
+              </w:rPr>
+              <w:t xml:space="preserve">, </w:t>
+            </w:r>
+            <w:proofErr w:type="spellStart"/>
+            <w:r>
+              <w:rPr>
+                <w:rFonts w:asciiTheme="majorHAnsi" w:hAnsiTheme="majorHAnsi"/>
+                <w:sz w:val="24"/>
+                <w:szCs w:val="28"/>
+              </w:rPr>
+              <w:t>ChiDNM</w:t>
+            </w:r>
+            <w:proofErr w:type="spellEnd"/>
           </w:p>
         </w:tc>
       </w:tr>
@@ -19654,7 +21225,6 @@
                 <w:sz w:val="24"/>
                 <w:szCs w:val="28"/>
               </w:rPr>
-              <w:lastRenderedPageBreak/>
               <w:t>Implementation</w:t>
             </w:r>
           </w:p>
@@ -19704,14 +21274,52 @@
                 <w:szCs w:val="28"/>
               </w:rPr>
             </w:pPr>
-            <w:r>
-              <w:rPr>
-                <w:rFonts w:asciiTheme="majorHAnsi" w:hAnsiTheme="majorHAnsi"/>
-                <w:sz w:val="24"/>
-                <w:szCs w:val="28"/>
-              </w:rPr>
-              <w:t>QuangTV, HungTV, ChiDNM</w:t>
-            </w:r>
+            <w:proofErr w:type="spellStart"/>
+            <w:r>
+              <w:rPr>
+                <w:rFonts w:asciiTheme="majorHAnsi" w:hAnsiTheme="majorHAnsi"/>
+                <w:sz w:val="24"/>
+                <w:szCs w:val="28"/>
+              </w:rPr>
+              <w:t>QuangTV</w:t>
+            </w:r>
+            <w:proofErr w:type="spellEnd"/>
+            <w:r>
+              <w:rPr>
+                <w:rFonts w:asciiTheme="majorHAnsi" w:hAnsiTheme="majorHAnsi"/>
+                <w:sz w:val="24"/>
+                <w:szCs w:val="28"/>
+              </w:rPr>
+              <w:t xml:space="preserve">, </w:t>
+            </w:r>
+            <w:proofErr w:type="spellStart"/>
+            <w:r>
+              <w:rPr>
+                <w:rFonts w:asciiTheme="majorHAnsi" w:hAnsiTheme="majorHAnsi"/>
+                <w:sz w:val="24"/>
+                <w:szCs w:val="28"/>
+              </w:rPr>
+              <w:t>HungTV</w:t>
+            </w:r>
+            <w:proofErr w:type="spellEnd"/>
+            <w:r>
+              <w:rPr>
+                <w:rFonts w:asciiTheme="majorHAnsi" w:hAnsiTheme="majorHAnsi"/>
+                <w:sz w:val="24"/>
+                <w:szCs w:val="28"/>
+              </w:rPr>
+              <w:t xml:space="preserve">, </w:t>
+            </w:r>
+            <w:proofErr w:type="spellStart"/>
+            <w:r>
+              <w:rPr>
+                <w:rFonts w:asciiTheme="majorHAnsi" w:hAnsiTheme="majorHAnsi"/>
+                <w:sz w:val="24"/>
+                <w:szCs w:val="28"/>
+              </w:rPr>
+              <w:t>ChiDNM</w:t>
+            </w:r>
+            <w:proofErr w:type="spellEnd"/>
           </w:p>
         </w:tc>
       </w:tr>
@@ -19814,14 +21422,52 @@
                 <w:szCs w:val="28"/>
               </w:rPr>
             </w:pPr>
-            <w:r>
-              <w:rPr>
-                <w:rFonts w:asciiTheme="majorHAnsi" w:hAnsiTheme="majorHAnsi"/>
-                <w:sz w:val="24"/>
-                <w:szCs w:val="28"/>
-              </w:rPr>
-              <w:t>QuangTV, HungTV, ChiDNM</w:t>
-            </w:r>
+            <w:proofErr w:type="spellStart"/>
+            <w:r>
+              <w:rPr>
+                <w:rFonts w:asciiTheme="majorHAnsi" w:hAnsiTheme="majorHAnsi"/>
+                <w:sz w:val="24"/>
+                <w:szCs w:val="28"/>
+              </w:rPr>
+              <w:t>QuangTV</w:t>
+            </w:r>
+            <w:proofErr w:type="spellEnd"/>
+            <w:r>
+              <w:rPr>
+                <w:rFonts w:asciiTheme="majorHAnsi" w:hAnsiTheme="majorHAnsi"/>
+                <w:sz w:val="24"/>
+                <w:szCs w:val="28"/>
+              </w:rPr>
+              <w:t xml:space="preserve">, </w:t>
+            </w:r>
+            <w:proofErr w:type="spellStart"/>
+            <w:r>
+              <w:rPr>
+                <w:rFonts w:asciiTheme="majorHAnsi" w:hAnsiTheme="majorHAnsi"/>
+                <w:sz w:val="24"/>
+                <w:szCs w:val="28"/>
+              </w:rPr>
+              <w:t>HungTV</w:t>
+            </w:r>
+            <w:proofErr w:type="spellEnd"/>
+            <w:r>
+              <w:rPr>
+                <w:rFonts w:asciiTheme="majorHAnsi" w:hAnsiTheme="majorHAnsi"/>
+                <w:sz w:val="24"/>
+                <w:szCs w:val="28"/>
+              </w:rPr>
+              <w:t xml:space="preserve">, </w:t>
+            </w:r>
+            <w:proofErr w:type="spellStart"/>
+            <w:r>
+              <w:rPr>
+                <w:rFonts w:asciiTheme="majorHAnsi" w:hAnsiTheme="majorHAnsi"/>
+                <w:sz w:val="24"/>
+                <w:szCs w:val="28"/>
+              </w:rPr>
+              <w:t>ChiDNM</w:t>
+            </w:r>
+            <w:proofErr w:type="spellEnd"/>
           </w:p>
         </w:tc>
       </w:tr>
@@ -19950,14 +21596,52 @@
                 <w:szCs w:val="28"/>
               </w:rPr>
             </w:pPr>
-            <w:r>
-              <w:rPr>
-                <w:rFonts w:asciiTheme="majorHAnsi" w:hAnsiTheme="majorHAnsi"/>
-                <w:sz w:val="24"/>
-                <w:szCs w:val="28"/>
-              </w:rPr>
-              <w:t>QuangTV, HungTV, ChiDNM</w:t>
-            </w:r>
+            <w:proofErr w:type="spellStart"/>
+            <w:r>
+              <w:rPr>
+                <w:rFonts w:asciiTheme="majorHAnsi" w:hAnsiTheme="majorHAnsi"/>
+                <w:sz w:val="24"/>
+                <w:szCs w:val="28"/>
+              </w:rPr>
+              <w:t>QuangTV</w:t>
+            </w:r>
+            <w:proofErr w:type="spellEnd"/>
+            <w:r>
+              <w:rPr>
+                <w:rFonts w:asciiTheme="majorHAnsi" w:hAnsiTheme="majorHAnsi"/>
+                <w:sz w:val="24"/>
+                <w:szCs w:val="28"/>
+              </w:rPr>
+              <w:t xml:space="preserve">, </w:t>
+            </w:r>
+            <w:proofErr w:type="spellStart"/>
+            <w:r>
+              <w:rPr>
+                <w:rFonts w:asciiTheme="majorHAnsi" w:hAnsiTheme="majorHAnsi"/>
+                <w:sz w:val="24"/>
+                <w:szCs w:val="28"/>
+              </w:rPr>
+              <w:t>HungTV</w:t>
+            </w:r>
+            <w:proofErr w:type="spellEnd"/>
+            <w:r>
+              <w:rPr>
+                <w:rFonts w:asciiTheme="majorHAnsi" w:hAnsiTheme="majorHAnsi"/>
+                <w:sz w:val="24"/>
+                <w:szCs w:val="28"/>
+              </w:rPr>
+              <w:t xml:space="preserve">, </w:t>
+            </w:r>
+            <w:proofErr w:type="spellStart"/>
+            <w:r>
+              <w:rPr>
+                <w:rFonts w:asciiTheme="majorHAnsi" w:hAnsiTheme="majorHAnsi"/>
+                <w:sz w:val="24"/>
+                <w:szCs w:val="28"/>
+              </w:rPr>
+              <w:t>ChiDNM</w:t>
+            </w:r>
+            <w:proofErr w:type="spellEnd"/>
           </w:p>
         </w:tc>
       </w:tr>
@@ -20034,6 +21718,7 @@
                 <w:szCs w:val="28"/>
               </w:rPr>
             </w:pPr>
+            <w:proofErr w:type="spellStart"/>
             <w:r>
               <w:rPr>
                 <w:rFonts w:asciiTheme="majorHAnsi" w:hAnsiTheme="majorHAnsi"/>
@@ -20042,6 +21727,7 @@
               </w:rPr>
               <w:t>QuangTV</w:t>
             </w:r>
+            <w:proofErr w:type="spellEnd"/>
           </w:p>
         </w:tc>
       </w:tr>
@@ -20563,6 +22249,7 @@
           <w:sz w:val="24"/>
           <w:szCs w:val="28"/>
         </w:rPr>
+        <w:lastRenderedPageBreak/>
         <w:t>Do not put different types on the same line.</w:t>
       </w:r>
     </w:p>
@@ -20606,7 +22293,6 @@
           <w:sz w:val="24"/>
           <w:szCs w:val="28"/>
         </w:rPr>
-        <w:lastRenderedPageBreak/>
         <w:t>Follow “Code Conventions for the Java TM Programming Language, by Sun Microsystems, rev April 20, 1999”.</w:t>
       </w:r>
     </w:p>
@@ -20739,7 +22425,7 @@
             <w:b/>
             <w:noProof/>
           </w:rPr>
-          <w:t>13</w:t>
+          <w:t>14</w:t>
         </w:r>
         <w:r>
           <w:rPr>
@@ -28373,7 +30059,7 @@
 </file>
 
 <file path=customXml/itemProps1.xml><?xml version="1.0" encoding="utf-8"?>
-<ds:datastoreItem xmlns:ds="http://schemas.openxmlformats.org/officeDocument/2006/customXml" ds:itemID="{4E70EFDB-57BE-44DB-B64A-8BDBF60A2C75}">
+<ds:datastoreItem xmlns:ds="http://schemas.openxmlformats.org/officeDocument/2006/customXml" ds:itemID="{46F65A2B-ED89-4EF8-ACAD-E9AD865C07B7}">
   <ds:schemaRefs>
     <ds:schemaRef ds:uri="http://schemas.openxmlformats.org/officeDocument/2006/bibliography"/>
   </ds:schemaRefs>

</xml_diff>